<commit_message>
added PKB design, and comments to sections
</commit_message>
<xml_diff>
--- a/EmptyGeneralTesting/Documentation/Report.docx
+++ b/EmptyGeneralTesting/Documentation/Report.docx
@@ -4,6 +4,7 @@
   <w:body>
     <w:p>
       <w:pPr>
+        <w:spacing w:line="360" w:lineRule="auto"/>
         <w:rPr>
           <w:rFonts w:ascii="Ubuntu" w:hAnsi="Ubuntu"/>
         </w:rPr>
@@ -17,195 +18,191 @@
     </w:p>
     <w:p>
       <w:pPr>
-        <w:rPr>
-          <w:rFonts w:ascii="Ubuntu" w:hAnsi="Ubuntu"/>
-        </w:rPr>
-      </w:pPr>
-    </w:p>
-    <w:p>
-      <w:pPr>
-        <w:rPr>
-          <w:rFonts w:ascii="Ubuntu" w:hAnsi="Ubuntu"/>
-        </w:rPr>
-      </w:pPr>
-    </w:p>
-    <w:p>
-      <w:pPr>
-        <w:rPr>
-          <w:rFonts w:ascii="Ubuntu" w:hAnsi="Ubuntu"/>
-        </w:rPr>
-      </w:pPr>
-    </w:p>
-    <w:p>
-      <w:pPr>
-        <w:rPr>
-          <w:rFonts w:ascii="Ubuntu" w:hAnsi="Ubuntu"/>
-        </w:rPr>
-      </w:pPr>
-    </w:p>
-    <w:p>
-      <w:pPr>
-        <w:rPr>
-          <w:rFonts w:ascii="Ubuntu" w:hAnsi="Ubuntu"/>
-        </w:rPr>
-      </w:pPr>
-    </w:p>
-    <w:p>
-      <w:pPr>
-        <w:rPr>
-          <w:rFonts w:ascii="Ubuntu" w:hAnsi="Ubuntu"/>
-        </w:rPr>
-      </w:pPr>
-    </w:p>
-    <w:p>
-      <w:pPr>
-        <w:rPr>
-          <w:rFonts w:ascii="Ubuntu" w:hAnsi="Ubuntu"/>
-        </w:rPr>
-      </w:pPr>
-    </w:p>
-    <w:p>
-      <w:pPr>
-        <w:rPr>
-          <w:rFonts w:ascii="Ubuntu" w:hAnsi="Ubuntu"/>
-        </w:rPr>
-      </w:pPr>
-    </w:p>
-    <w:p>
-      <w:pPr>
-        <w:rPr>
-          <w:rFonts w:ascii="Ubuntu" w:hAnsi="Ubuntu"/>
-        </w:rPr>
-      </w:pPr>
-    </w:p>
-    <w:p>
-      <w:pPr>
-        <w:rPr>
-          <w:rFonts w:ascii="Ubuntu" w:hAnsi="Ubuntu"/>
-        </w:rPr>
-      </w:pPr>
-    </w:p>
-    <w:p>
-      <w:pPr>
-        <w:rPr>
-          <w:rFonts w:ascii="Ubuntu" w:hAnsi="Ubuntu"/>
-        </w:rPr>
-      </w:pPr>
-    </w:p>
-    <w:p>
-      <w:pPr>
-        <w:rPr>
-          <w:rFonts w:ascii="Ubuntu" w:hAnsi="Ubuntu"/>
-        </w:rPr>
-      </w:pPr>
-    </w:p>
-    <w:p>
-      <w:pPr>
-        <w:rPr>
-          <w:rFonts w:ascii="Ubuntu" w:hAnsi="Ubuntu"/>
-        </w:rPr>
-      </w:pPr>
-    </w:p>
-    <w:p>
-      <w:pPr>
-        <w:rPr>
-          <w:rFonts w:ascii="Ubuntu" w:hAnsi="Ubuntu"/>
-        </w:rPr>
-      </w:pPr>
-    </w:p>
-    <w:p>
-      <w:pPr>
-        <w:rPr>
-          <w:rFonts w:ascii="Ubuntu" w:hAnsi="Ubuntu"/>
-        </w:rPr>
-      </w:pPr>
-    </w:p>
-    <w:p>
-      <w:pPr>
-        <w:rPr>
-          <w:rFonts w:ascii="Ubuntu" w:hAnsi="Ubuntu"/>
-        </w:rPr>
-      </w:pPr>
-    </w:p>
-    <w:p>
-      <w:pPr>
-        <w:rPr>
-          <w:rFonts w:ascii="Ubuntu" w:hAnsi="Ubuntu"/>
-        </w:rPr>
-      </w:pPr>
-    </w:p>
-    <w:p>
-      <w:pPr>
-        <w:rPr>
-          <w:rFonts w:ascii="Ubuntu" w:hAnsi="Ubuntu"/>
-        </w:rPr>
-      </w:pPr>
-    </w:p>
-    <w:p>
-      <w:pPr>
-        <w:rPr>
-          <w:rFonts w:ascii="Ubuntu" w:hAnsi="Ubuntu"/>
-        </w:rPr>
-      </w:pPr>
-    </w:p>
-    <w:p>
-      <w:pPr>
-        <w:rPr>
-          <w:rFonts w:ascii="Ubuntu" w:hAnsi="Ubuntu"/>
-        </w:rPr>
-      </w:pPr>
-    </w:p>
-    <w:p>
-      <w:pPr>
-        <w:rPr>
-          <w:rFonts w:ascii="Ubuntu" w:hAnsi="Ubuntu"/>
-        </w:rPr>
-      </w:pPr>
-    </w:p>
-    <w:p>
-      <w:pPr>
-        <w:rPr>
-          <w:rFonts w:ascii="Ubuntu" w:hAnsi="Ubuntu"/>
-        </w:rPr>
-      </w:pPr>
-    </w:p>
-    <w:p>
-      <w:pPr>
-        <w:rPr>
-          <w:rFonts w:ascii="Ubuntu" w:hAnsi="Ubuntu"/>
-        </w:rPr>
-      </w:pPr>
-    </w:p>
-    <w:p>
-      <w:pPr>
-        <w:rPr>
-          <w:rFonts w:ascii="Ubuntu" w:hAnsi="Ubuntu"/>
-        </w:rPr>
-      </w:pPr>
-    </w:p>
-    <w:p>
-      <w:pPr>
-        <w:rPr>
-          <w:rFonts w:ascii="Ubuntu" w:hAnsi="Ubuntu"/>
-        </w:rPr>
-      </w:pPr>
-    </w:p>
-    <w:p>
-      <w:pPr>
-        <w:rPr>
-          <w:rFonts w:ascii="Ubuntu" w:hAnsi="Ubuntu"/>
-        </w:rPr>
-      </w:pPr>
-    </w:p>
-    <w:p>
-      <w:pPr>
-        <w:rPr>
-          <w:rFonts w:ascii="Ubuntu" w:hAnsi="Ubuntu"/>
-        </w:rPr>
-      </w:pPr>
-    </w:p>
-    <w:p>
-      <w:pPr>
+        <w:spacing w:line="360" w:lineRule="auto"/>
+        <w:rPr>
+          <w:rFonts w:ascii="Ubuntu" w:hAnsi="Ubuntu"/>
+        </w:rPr>
+      </w:pPr>
+    </w:p>
+    <w:p>
+      <w:pPr>
+        <w:spacing w:line="360" w:lineRule="auto"/>
+        <w:rPr>
+          <w:rFonts w:ascii="Ubuntu" w:hAnsi="Ubuntu"/>
+        </w:rPr>
+      </w:pPr>
+    </w:p>
+    <w:p>
+      <w:pPr>
+        <w:spacing w:line="360" w:lineRule="auto"/>
+        <w:rPr>
+          <w:rFonts w:ascii="Ubuntu" w:hAnsi="Ubuntu"/>
+        </w:rPr>
+      </w:pPr>
+    </w:p>
+    <w:p>
+      <w:pPr>
+        <w:spacing w:line="360" w:lineRule="auto"/>
+        <w:rPr>
+          <w:rFonts w:ascii="Ubuntu" w:hAnsi="Ubuntu"/>
+        </w:rPr>
+      </w:pPr>
+    </w:p>
+    <w:p>
+      <w:pPr>
+        <w:spacing w:line="360" w:lineRule="auto"/>
+        <w:rPr>
+          <w:rFonts w:ascii="Ubuntu" w:hAnsi="Ubuntu"/>
+        </w:rPr>
+      </w:pPr>
+    </w:p>
+    <w:p>
+      <w:pPr>
+        <w:spacing w:line="360" w:lineRule="auto"/>
+        <w:rPr>
+          <w:rFonts w:ascii="Ubuntu" w:hAnsi="Ubuntu"/>
+        </w:rPr>
+      </w:pPr>
+    </w:p>
+    <w:p>
+      <w:pPr>
+        <w:spacing w:line="360" w:lineRule="auto"/>
+        <w:rPr>
+          <w:rFonts w:ascii="Ubuntu" w:hAnsi="Ubuntu"/>
+        </w:rPr>
+      </w:pPr>
+    </w:p>
+    <w:p>
+      <w:pPr>
+        <w:spacing w:line="360" w:lineRule="auto"/>
+        <w:rPr>
+          <w:rFonts w:ascii="Ubuntu" w:hAnsi="Ubuntu"/>
+        </w:rPr>
+      </w:pPr>
+    </w:p>
+    <w:p>
+      <w:pPr>
+        <w:spacing w:line="360" w:lineRule="auto"/>
+        <w:rPr>
+          <w:rFonts w:ascii="Ubuntu" w:hAnsi="Ubuntu"/>
+        </w:rPr>
+      </w:pPr>
+    </w:p>
+    <w:p>
+      <w:pPr>
+        <w:spacing w:line="360" w:lineRule="auto"/>
+        <w:rPr>
+          <w:rFonts w:ascii="Ubuntu" w:hAnsi="Ubuntu"/>
+        </w:rPr>
+      </w:pPr>
+    </w:p>
+    <w:p>
+      <w:pPr>
+        <w:spacing w:line="360" w:lineRule="auto"/>
+        <w:rPr>
+          <w:rFonts w:ascii="Ubuntu" w:hAnsi="Ubuntu"/>
+        </w:rPr>
+      </w:pPr>
+    </w:p>
+    <w:p>
+      <w:pPr>
+        <w:spacing w:line="360" w:lineRule="auto"/>
+        <w:rPr>
+          <w:rFonts w:ascii="Ubuntu" w:hAnsi="Ubuntu"/>
+        </w:rPr>
+      </w:pPr>
+    </w:p>
+    <w:p>
+      <w:pPr>
+        <w:spacing w:line="360" w:lineRule="auto"/>
+        <w:rPr>
+          <w:rFonts w:ascii="Ubuntu" w:hAnsi="Ubuntu"/>
+        </w:rPr>
+      </w:pPr>
+    </w:p>
+    <w:p>
+      <w:pPr>
+        <w:spacing w:line="360" w:lineRule="auto"/>
+        <w:rPr>
+          <w:rFonts w:ascii="Ubuntu" w:hAnsi="Ubuntu"/>
+        </w:rPr>
+      </w:pPr>
+    </w:p>
+    <w:p>
+      <w:pPr>
+        <w:spacing w:line="360" w:lineRule="auto"/>
+        <w:rPr>
+          <w:rFonts w:ascii="Ubuntu" w:hAnsi="Ubuntu"/>
+        </w:rPr>
+      </w:pPr>
+    </w:p>
+    <w:p>
+      <w:pPr>
+        <w:spacing w:line="360" w:lineRule="auto"/>
+        <w:rPr>
+          <w:rFonts w:ascii="Ubuntu" w:hAnsi="Ubuntu"/>
+        </w:rPr>
+      </w:pPr>
+    </w:p>
+    <w:p>
+      <w:pPr>
+        <w:spacing w:line="360" w:lineRule="auto"/>
+        <w:rPr>
+          <w:rFonts w:ascii="Ubuntu" w:hAnsi="Ubuntu"/>
+        </w:rPr>
+      </w:pPr>
+    </w:p>
+    <w:p>
+      <w:pPr>
+        <w:spacing w:line="360" w:lineRule="auto"/>
+        <w:rPr>
+          <w:rFonts w:ascii="Ubuntu" w:hAnsi="Ubuntu"/>
+        </w:rPr>
+      </w:pPr>
+    </w:p>
+    <w:p>
+      <w:pPr>
+        <w:spacing w:line="360" w:lineRule="auto"/>
+        <w:rPr>
+          <w:rFonts w:ascii="Ubuntu" w:hAnsi="Ubuntu"/>
+        </w:rPr>
+      </w:pPr>
+    </w:p>
+    <w:p>
+      <w:pPr>
+        <w:spacing w:line="360" w:lineRule="auto"/>
+        <w:rPr>
+          <w:rFonts w:ascii="Ubuntu" w:hAnsi="Ubuntu"/>
+        </w:rPr>
+      </w:pPr>
+    </w:p>
+    <w:p>
+      <w:pPr>
+        <w:spacing w:line="360" w:lineRule="auto"/>
+        <w:rPr>
+          <w:rFonts w:ascii="Ubuntu" w:hAnsi="Ubuntu"/>
+        </w:rPr>
+      </w:pPr>
+    </w:p>
+    <w:p>
+      <w:pPr>
+        <w:spacing w:line="360" w:lineRule="auto"/>
+        <w:rPr>
+          <w:rFonts w:ascii="Ubuntu" w:hAnsi="Ubuntu"/>
+        </w:rPr>
+      </w:pPr>
+    </w:p>
+    <w:p>
+      <w:pPr>
+        <w:spacing w:line="360" w:lineRule="auto"/>
+        <w:rPr>
+          <w:rFonts w:ascii="Ubuntu" w:hAnsi="Ubuntu"/>
+        </w:rPr>
+      </w:pPr>
+    </w:p>
+    <w:p>
+      <w:pPr>
+        <w:spacing w:line="360" w:lineRule="auto"/>
         <w:rPr>
           <w:rFonts w:ascii="Ubuntu" w:hAnsi="Ubuntu"/>
         </w:rPr>
@@ -220,195 +217,191 @@
     </w:p>
     <w:p>
       <w:pPr>
-        <w:rPr>
-          <w:rFonts w:ascii="Ubuntu" w:hAnsi="Ubuntu"/>
-        </w:rPr>
-      </w:pPr>
-    </w:p>
-    <w:p>
-      <w:pPr>
-        <w:rPr>
-          <w:rFonts w:ascii="Ubuntu" w:hAnsi="Ubuntu"/>
-        </w:rPr>
-      </w:pPr>
-    </w:p>
-    <w:p>
-      <w:pPr>
-        <w:rPr>
-          <w:rFonts w:ascii="Ubuntu" w:hAnsi="Ubuntu"/>
-        </w:rPr>
-      </w:pPr>
-    </w:p>
-    <w:p>
-      <w:pPr>
-        <w:rPr>
-          <w:rFonts w:ascii="Ubuntu" w:hAnsi="Ubuntu"/>
-        </w:rPr>
-      </w:pPr>
-    </w:p>
-    <w:p>
-      <w:pPr>
-        <w:rPr>
-          <w:rFonts w:ascii="Ubuntu" w:hAnsi="Ubuntu"/>
-        </w:rPr>
-      </w:pPr>
-    </w:p>
-    <w:p>
-      <w:pPr>
-        <w:rPr>
-          <w:rFonts w:ascii="Ubuntu" w:hAnsi="Ubuntu"/>
-        </w:rPr>
-      </w:pPr>
-    </w:p>
-    <w:p>
-      <w:pPr>
-        <w:rPr>
-          <w:rFonts w:ascii="Ubuntu" w:hAnsi="Ubuntu"/>
-        </w:rPr>
-      </w:pPr>
-    </w:p>
-    <w:p>
-      <w:pPr>
-        <w:rPr>
-          <w:rFonts w:ascii="Ubuntu" w:hAnsi="Ubuntu"/>
-        </w:rPr>
-      </w:pPr>
-    </w:p>
-    <w:p>
-      <w:pPr>
-        <w:rPr>
-          <w:rFonts w:ascii="Ubuntu" w:hAnsi="Ubuntu"/>
-        </w:rPr>
-      </w:pPr>
-    </w:p>
-    <w:p>
-      <w:pPr>
-        <w:rPr>
-          <w:rFonts w:ascii="Ubuntu" w:hAnsi="Ubuntu"/>
-        </w:rPr>
-      </w:pPr>
-    </w:p>
-    <w:p>
-      <w:pPr>
-        <w:rPr>
-          <w:rFonts w:ascii="Ubuntu" w:hAnsi="Ubuntu"/>
-        </w:rPr>
-      </w:pPr>
-    </w:p>
-    <w:p>
-      <w:pPr>
-        <w:rPr>
-          <w:rFonts w:ascii="Ubuntu" w:hAnsi="Ubuntu"/>
-        </w:rPr>
-      </w:pPr>
-    </w:p>
-    <w:p>
-      <w:pPr>
-        <w:rPr>
-          <w:rFonts w:ascii="Ubuntu" w:hAnsi="Ubuntu"/>
-        </w:rPr>
-      </w:pPr>
-    </w:p>
-    <w:p>
-      <w:pPr>
-        <w:rPr>
-          <w:rFonts w:ascii="Ubuntu" w:hAnsi="Ubuntu"/>
-        </w:rPr>
-      </w:pPr>
-    </w:p>
-    <w:p>
-      <w:pPr>
-        <w:rPr>
-          <w:rFonts w:ascii="Ubuntu" w:hAnsi="Ubuntu"/>
-        </w:rPr>
-      </w:pPr>
-    </w:p>
-    <w:p>
-      <w:pPr>
-        <w:rPr>
-          <w:rFonts w:ascii="Ubuntu" w:hAnsi="Ubuntu"/>
-        </w:rPr>
-      </w:pPr>
-    </w:p>
-    <w:p>
-      <w:pPr>
-        <w:rPr>
-          <w:rFonts w:ascii="Ubuntu" w:hAnsi="Ubuntu"/>
-        </w:rPr>
-      </w:pPr>
-    </w:p>
-    <w:p>
-      <w:pPr>
-        <w:rPr>
-          <w:rFonts w:ascii="Ubuntu" w:hAnsi="Ubuntu"/>
-        </w:rPr>
-      </w:pPr>
-    </w:p>
-    <w:p>
-      <w:pPr>
-        <w:rPr>
-          <w:rFonts w:ascii="Ubuntu" w:hAnsi="Ubuntu"/>
-        </w:rPr>
-      </w:pPr>
-    </w:p>
-    <w:p>
-      <w:pPr>
-        <w:rPr>
-          <w:rFonts w:ascii="Ubuntu" w:hAnsi="Ubuntu"/>
-        </w:rPr>
-      </w:pPr>
-    </w:p>
-    <w:p>
-      <w:pPr>
-        <w:rPr>
-          <w:rFonts w:ascii="Ubuntu" w:hAnsi="Ubuntu"/>
-        </w:rPr>
-      </w:pPr>
-    </w:p>
-    <w:p>
-      <w:pPr>
-        <w:rPr>
-          <w:rFonts w:ascii="Ubuntu" w:hAnsi="Ubuntu"/>
-        </w:rPr>
-      </w:pPr>
-    </w:p>
-    <w:p>
-      <w:pPr>
-        <w:rPr>
-          <w:rFonts w:ascii="Ubuntu" w:hAnsi="Ubuntu"/>
-        </w:rPr>
-      </w:pPr>
-    </w:p>
-    <w:p>
-      <w:pPr>
-        <w:rPr>
-          <w:rFonts w:ascii="Ubuntu" w:hAnsi="Ubuntu"/>
-        </w:rPr>
-      </w:pPr>
-    </w:p>
-    <w:p>
-      <w:pPr>
-        <w:rPr>
-          <w:rFonts w:ascii="Ubuntu" w:hAnsi="Ubuntu"/>
-        </w:rPr>
-      </w:pPr>
-    </w:p>
-    <w:p>
-      <w:pPr>
-        <w:rPr>
-          <w:rFonts w:ascii="Ubuntu" w:hAnsi="Ubuntu"/>
-        </w:rPr>
-      </w:pPr>
-    </w:p>
-    <w:p>
-      <w:pPr>
-        <w:rPr>
-          <w:rFonts w:ascii="Ubuntu" w:hAnsi="Ubuntu"/>
-        </w:rPr>
-      </w:pPr>
-    </w:p>
-    <w:p>
-      <w:pPr>
+        <w:spacing w:line="360" w:lineRule="auto"/>
+        <w:rPr>
+          <w:rFonts w:ascii="Ubuntu" w:hAnsi="Ubuntu"/>
+        </w:rPr>
+      </w:pPr>
+    </w:p>
+    <w:p>
+      <w:pPr>
+        <w:spacing w:line="360" w:lineRule="auto"/>
+        <w:rPr>
+          <w:rFonts w:ascii="Ubuntu" w:hAnsi="Ubuntu"/>
+        </w:rPr>
+      </w:pPr>
+    </w:p>
+    <w:p>
+      <w:pPr>
+        <w:spacing w:line="360" w:lineRule="auto"/>
+        <w:rPr>
+          <w:rFonts w:ascii="Ubuntu" w:hAnsi="Ubuntu"/>
+        </w:rPr>
+      </w:pPr>
+    </w:p>
+    <w:p>
+      <w:pPr>
+        <w:spacing w:line="360" w:lineRule="auto"/>
+        <w:rPr>
+          <w:rFonts w:ascii="Ubuntu" w:hAnsi="Ubuntu"/>
+        </w:rPr>
+      </w:pPr>
+    </w:p>
+    <w:p>
+      <w:pPr>
+        <w:spacing w:line="360" w:lineRule="auto"/>
+        <w:rPr>
+          <w:rFonts w:ascii="Ubuntu" w:hAnsi="Ubuntu"/>
+        </w:rPr>
+      </w:pPr>
+    </w:p>
+    <w:p>
+      <w:pPr>
+        <w:spacing w:line="360" w:lineRule="auto"/>
+        <w:rPr>
+          <w:rFonts w:ascii="Ubuntu" w:hAnsi="Ubuntu"/>
+        </w:rPr>
+      </w:pPr>
+    </w:p>
+    <w:p>
+      <w:pPr>
+        <w:spacing w:line="360" w:lineRule="auto"/>
+        <w:rPr>
+          <w:rFonts w:ascii="Ubuntu" w:hAnsi="Ubuntu"/>
+        </w:rPr>
+      </w:pPr>
+    </w:p>
+    <w:p>
+      <w:pPr>
+        <w:spacing w:line="360" w:lineRule="auto"/>
+        <w:rPr>
+          <w:rFonts w:ascii="Ubuntu" w:hAnsi="Ubuntu"/>
+        </w:rPr>
+      </w:pPr>
+    </w:p>
+    <w:p>
+      <w:pPr>
+        <w:spacing w:line="360" w:lineRule="auto"/>
+        <w:rPr>
+          <w:rFonts w:ascii="Ubuntu" w:hAnsi="Ubuntu"/>
+        </w:rPr>
+      </w:pPr>
+    </w:p>
+    <w:p>
+      <w:pPr>
+        <w:spacing w:line="360" w:lineRule="auto"/>
+        <w:rPr>
+          <w:rFonts w:ascii="Ubuntu" w:hAnsi="Ubuntu"/>
+        </w:rPr>
+      </w:pPr>
+    </w:p>
+    <w:p>
+      <w:pPr>
+        <w:spacing w:line="360" w:lineRule="auto"/>
+        <w:rPr>
+          <w:rFonts w:ascii="Ubuntu" w:hAnsi="Ubuntu"/>
+        </w:rPr>
+      </w:pPr>
+    </w:p>
+    <w:p>
+      <w:pPr>
+        <w:spacing w:line="360" w:lineRule="auto"/>
+        <w:rPr>
+          <w:rFonts w:ascii="Ubuntu" w:hAnsi="Ubuntu"/>
+        </w:rPr>
+      </w:pPr>
+    </w:p>
+    <w:p>
+      <w:pPr>
+        <w:spacing w:line="360" w:lineRule="auto"/>
+        <w:rPr>
+          <w:rFonts w:ascii="Ubuntu" w:hAnsi="Ubuntu"/>
+        </w:rPr>
+      </w:pPr>
+    </w:p>
+    <w:p>
+      <w:pPr>
+        <w:spacing w:line="360" w:lineRule="auto"/>
+        <w:rPr>
+          <w:rFonts w:ascii="Ubuntu" w:hAnsi="Ubuntu"/>
+        </w:rPr>
+      </w:pPr>
+    </w:p>
+    <w:p>
+      <w:pPr>
+        <w:spacing w:line="360" w:lineRule="auto"/>
+        <w:rPr>
+          <w:rFonts w:ascii="Ubuntu" w:hAnsi="Ubuntu"/>
+        </w:rPr>
+      </w:pPr>
+    </w:p>
+    <w:p>
+      <w:pPr>
+        <w:spacing w:line="360" w:lineRule="auto"/>
+        <w:rPr>
+          <w:rFonts w:ascii="Ubuntu" w:hAnsi="Ubuntu"/>
+        </w:rPr>
+      </w:pPr>
+    </w:p>
+    <w:p>
+      <w:pPr>
+        <w:spacing w:line="360" w:lineRule="auto"/>
+        <w:rPr>
+          <w:rFonts w:ascii="Ubuntu" w:hAnsi="Ubuntu"/>
+        </w:rPr>
+      </w:pPr>
+    </w:p>
+    <w:p>
+      <w:pPr>
+        <w:spacing w:line="360" w:lineRule="auto"/>
+        <w:rPr>
+          <w:rFonts w:ascii="Ubuntu" w:hAnsi="Ubuntu"/>
+        </w:rPr>
+      </w:pPr>
+    </w:p>
+    <w:p>
+      <w:pPr>
+        <w:spacing w:line="360" w:lineRule="auto"/>
+        <w:rPr>
+          <w:rFonts w:ascii="Ubuntu" w:hAnsi="Ubuntu"/>
+        </w:rPr>
+      </w:pPr>
+    </w:p>
+    <w:p>
+      <w:pPr>
+        <w:spacing w:line="360" w:lineRule="auto"/>
+        <w:rPr>
+          <w:rFonts w:ascii="Ubuntu" w:hAnsi="Ubuntu"/>
+        </w:rPr>
+      </w:pPr>
+    </w:p>
+    <w:p>
+      <w:pPr>
+        <w:spacing w:line="360" w:lineRule="auto"/>
+        <w:rPr>
+          <w:rFonts w:ascii="Ubuntu" w:hAnsi="Ubuntu"/>
+        </w:rPr>
+      </w:pPr>
+    </w:p>
+    <w:p>
+      <w:pPr>
+        <w:spacing w:line="360" w:lineRule="auto"/>
+        <w:rPr>
+          <w:rFonts w:ascii="Ubuntu" w:hAnsi="Ubuntu"/>
+        </w:rPr>
+      </w:pPr>
+    </w:p>
+    <w:p>
+      <w:pPr>
+        <w:spacing w:line="360" w:lineRule="auto"/>
+        <w:rPr>
+          <w:rFonts w:ascii="Ubuntu" w:hAnsi="Ubuntu"/>
+        </w:rPr>
+      </w:pPr>
+    </w:p>
+    <w:p>
+      <w:pPr>
+        <w:spacing w:line="360" w:lineRule="auto"/>
         <w:rPr>
           <w:rFonts w:ascii="Ubuntu" w:hAnsi="Ubuntu"/>
         </w:rPr>
@@ -428,6 +421,7 @@
           <w:ilvl w:val="0"/>
           <w:numId w:val="1"/>
         </w:numPr>
+        <w:spacing w:line="360" w:lineRule="auto"/>
         <w:rPr>
           <w:rFonts w:ascii="Ubuntu" w:hAnsi="Ubuntu"/>
         </w:rPr>
@@ -437,6 +431,52 @@
           <w:rFonts w:ascii="Ubuntu" w:hAnsi="Ubuntu"/>
         </w:rPr>
         <w:t>Development Plan</w:t>
+      </w:r>
+    </w:p>
+    <w:p>
+      <w:pPr>
+        <w:pStyle w:val="ListParagraph"/>
+        <w:spacing w:line="360" w:lineRule="auto"/>
+        <w:ind w:left="360"/>
+        <w:rPr>
+          <w:rFonts w:ascii="Ubuntu" w:hAnsi="Ubuntu"/>
+          <w:i/>
+        </w:rPr>
+      </w:pPr>
+      <w:r>
+        <w:rPr>
+          <w:rFonts w:ascii="Ubuntu" w:hAnsi="Ubuntu"/>
+          <w:i/>
+        </w:rPr>
+        <w:t>Plan the tasks and activities for each team member. Activity is a smaller work unit than task. For</w:t>
+      </w:r>
+      <w:r>
+        <w:rPr>
+          <w:rFonts w:ascii="Ubuntu" w:hAnsi="Ubuntu"/>
+          <w:i/>
+        </w:rPr>
+        <w:t xml:space="preserve"> </w:t>
+      </w:r>
+      <w:r>
+        <w:rPr>
+          <w:rFonts w:ascii="Ubuntu" w:hAnsi="Ubuntu"/>
+          <w:i/>
+        </w:rPr>
+        <w:t>example, you may have an activity such as testing the interface to AST. Tasks consist of activities.</w:t>
+      </w:r>
+      <w:r>
+        <w:rPr>
+          <w:rFonts w:ascii="Ubuntu" w:hAnsi="Ubuntu"/>
+          <w:i/>
+        </w:rPr>
+        <w:t xml:space="preserve"> </w:t>
+      </w:r>
+      <w:r>
+        <w:rPr>
+          <w:rFonts w:ascii="Ubuntu" w:hAnsi="Ubuntu"/>
+          <w:i/>
+        </w:rPr>
+        <w:t>Define activities of a size that you feel comfortable planning with.</w:t>
       </w:r>
     </w:p>
     <w:p>
@@ -446,6 +486,7 @@
           <w:ilvl w:val="0"/>
           <w:numId w:val="1"/>
         </w:numPr>
+        <w:spacing w:line="360" w:lineRule="auto"/>
         <w:rPr>
           <w:rFonts w:ascii="Ubuntu" w:hAnsi="Ubuntu"/>
         </w:rPr>
@@ -455,6 +496,38 @@
           <w:rFonts w:ascii="Ubuntu" w:hAnsi="Ubuntu"/>
         </w:rPr>
         <w:t>Scope</w:t>
+      </w:r>
+    </w:p>
+    <w:p>
+      <w:pPr>
+        <w:pStyle w:val="ListParagraph"/>
+        <w:spacing w:line="360" w:lineRule="auto"/>
+        <w:ind w:left="360"/>
+        <w:rPr>
+          <w:rFonts w:ascii="Ubuntu" w:hAnsi="Ubuntu"/>
+          <w:i/>
+        </w:rPr>
+      </w:pPr>
+      <w:r>
+        <w:rPr>
+          <w:rFonts w:ascii="Ubuntu" w:hAnsi="Ubuntu"/>
+          <w:i/>
+        </w:rPr>
+        <w:t>Indicate whether you have met basic requirements for the prototype described in the assignment.</w:t>
+      </w:r>
+      <w:r>
+        <w:rPr>
+          <w:rFonts w:ascii="Ubuntu" w:hAnsi="Ubuntu"/>
+          <w:i/>
+        </w:rPr>
+        <w:t xml:space="preserve"> </w:t>
+      </w:r>
+      <w:r>
+        <w:rPr>
+          <w:rFonts w:ascii="Ubuntu" w:hAnsi="Ubuntu"/>
+          <w:i/>
+        </w:rPr>
+        <w:t>Describe here any bonus features you have implemented.</w:t>
       </w:r>
     </w:p>
     <w:p>
@@ -464,6 +537,7 @@
           <w:ilvl w:val="0"/>
           <w:numId w:val="1"/>
         </w:numPr>
+        <w:spacing w:line="360" w:lineRule="auto"/>
         <w:rPr>
           <w:rFonts w:ascii="Ubuntu" w:hAnsi="Ubuntu"/>
         </w:rPr>
@@ -482,6 +556,7 @@
           <w:ilvl w:val="1"/>
           <w:numId w:val="1"/>
         </w:numPr>
+        <w:spacing w:line="360" w:lineRule="auto"/>
         <w:rPr>
           <w:rFonts w:ascii="Ubuntu" w:hAnsi="Ubuntu"/>
         </w:rPr>
@@ -491,6 +566,66 @@
           <w:rFonts w:ascii="Ubuntu" w:hAnsi="Ubuntu"/>
         </w:rPr>
         <w:t>Overview</w:t>
+      </w:r>
+    </w:p>
+    <w:p>
+      <w:pPr>
+        <w:pStyle w:val="ListParagraph"/>
+        <w:spacing w:line="360" w:lineRule="auto"/>
+        <w:ind w:left="792"/>
+        <w:rPr>
+          <w:rFonts w:ascii="Ubuntu" w:hAnsi="Ubuntu"/>
+          <w:i/>
+        </w:rPr>
+      </w:pPr>
+      <w:r>
+        <w:rPr>
+          <w:rFonts w:ascii="Ubuntu" w:hAnsi="Ubuntu"/>
+          <w:i/>
+        </w:rPr>
+        <w:t>Give an overview of your main SPA components and briefly describe the way they interact. Do not</w:t>
+      </w:r>
+      <w:r>
+        <w:rPr>
+          <w:rFonts w:ascii="Ubuntu" w:hAnsi="Ubuntu"/>
+          <w:i/>
+        </w:rPr>
+        <w:t xml:space="preserve"> </w:t>
+      </w:r>
+      <w:r>
+        <w:rPr>
+          <w:rFonts w:ascii="Ubuntu" w:hAnsi="Ubuntu"/>
+          <w:i/>
+        </w:rPr>
+        <w:t>repeat information from the Handbook. If you use a similar design with the one presented in the</w:t>
+      </w:r>
+      <w:r>
+        <w:rPr>
+          <w:rFonts w:ascii="Ubuntu" w:hAnsi="Ubuntu"/>
+          <w:i/>
+        </w:rPr>
+        <w:t xml:space="preserve"> </w:t>
+      </w:r>
+      <w:r>
+        <w:rPr>
+          <w:rFonts w:ascii="Ubuntu" w:hAnsi="Ubuntu"/>
+          <w:i/>
+        </w:rPr>
+        <w:t>Handbook, explain only the parts that are different or not fully included in the Handbook. Use UML</w:t>
+      </w:r>
+      <w:r>
+        <w:rPr>
+          <w:rFonts w:ascii="Ubuntu" w:hAnsi="Ubuntu"/>
+          <w:i/>
+        </w:rPr>
+        <w:t xml:space="preserve"> </w:t>
+      </w:r>
+      <w:r>
+        <w:rPr>
+          <w:rFonts w:ascii="Ubuntu" w:hAnsi="Ubuntu"/>
+          <w:i/>
+        </w:rPr>
+        <w:t>diagrams when needed.</w:t>
       </w:r>
     </w:p>
     <w:p>
@@ -500,6 +635,7 @@
           <w:ilvl w:val="1"/>
           <w:numId w:val="1"/>
         </w:numPr>
+        <w:spacing w:line="360" w:lineRule="auto"/>
         <w:rPr>
           <w:rFonts w:ascii="Ubuntu" w:hAnsi="Ubuntu"/>
         </w:rPr>
@@ -518,6 +654,7 @@
           <w:ilvl w:val="2"/>
           <w:numId w:val="1"/>
         </w:numPr>
+        <w:spacing w:line="360" w:lineRule="auto"/>
         <w:rPr>
           <w:rFonts w:ascii="Ubuntu" w:hAnsi="Ubuntu"/>
         </w:rPr>
@@ -527,6 +664,79 @@
           <w:rFonts w:ascii="Ubuntu" w:hAnsi="Ubuntu"/>
         </w:rPr>
         <w:t>SPA Front-end Design</w:t>
+      </w:r>
+    </w:p>
+    <w:p>
+      <w:pPr>
+        <w:pStyle w:val="ListParagraph"/>
+        <w:spacing w:line="360" w:lineRule="auto"/>
+        <w:ind w:left="1224"/>
+        <w:rPr>
+          <w:rFonts w:ascii="Ubuntu" w:hAnsi="Ubuntu"/>
+          <w:i/>
+        </w:rPr>
+      </w:pPr>
+      <w:r>
+        <w:rPr>
+          <w:rFonts w:ascii="Ubuntu" w:hAnsi="Ubuntu"/>
+          <w:i/>
+        </w:rPr>
+        <w:t>Describe how you parse and validate SIMPLE source code. Explain</w:t>
+      </w:r>
+    </w:p>
+    <w:p>
+      <w:pPr>
+        <w:pStyle w:val="ListParagraph"/>
+        <w:spacing w:line="360" w:lineRule="auto"/>
+        <w:ind w:left="1224"/>
+        <w:rPr>
+          <w:rFonts w:ascii="Ubuntu" w:hAnsi="Ubuntu"/>
+          <w:i/>
+        </w:rPr>
+      </w:pPr>
+      <w:proofErr w:type="gramStart"/>
+      <w:r>
+        <w:rPr>
+          <w:rFonts w:ascii="Ubuntu" w:hAnsi="Ubuntu"/>
+          <w:i/>
+        </w:rPr>
+        <w:t>when</w:t>
+      </w:r>
+      <w:proofErr w:type="gramEnd"/>
+      <w:r>
+        <w:rPr>
+          <w:rFonts w:ascii="Ubuntu" w:hAnsi="Ubuntu"/>
+          <w:i/>
+        </w:rPr>
+        <w:t xml:space="preserve"> and how your PKB is populated by Parser / Design Extractor.</w:t>
+      </w:r>
+      <w:r>
+        <w:rPr>
+          <w:rFonts w:ascii="Ubuntu" w:hAnsi="Ubuntu"/>
+          <w:i/>
+        </w:rPr>
+        <w:t xml:space="preserve"> </w:t>
+      </w:r>
+      <w:r>
+        <w:rPr>
+          <w:rFonts w:ascii="Ubuntu" w:hAnsi="Ubuntu"/>
+          <w:i/>
+        </w:rPr>
+        <w:t xml:space="preserve">b. PKB design </w:t>
+      </w:r>
+      <w:r>
+        <w:rPr>
+          <w:rFonts w:ascii="Cambria Math" w:hAnsi="Cambria Math" w:cs="Cambria Math"/>
+          <w:i/>
+        </w:rPr>
+        <w:t>‐</w:t>
+      </w:r>
+      <w:r>
+        <w:rPr>
+          <w:rFonts w:ascii="Ubuntu" w:hAnsi="Ubuntu"/>
+          <w:i/>
+        </w:rPr>
+        <w:t xml:space="preserve"> Explain the structure of your PKB, as well as when and how</w:t>
       </w:r>
     </w:p>
     <w:p>
@@ -536,6 +746,7 @@
           <w:ilvl w:val="2"/>
           <w:numId w:val="1"/>
         </w:numPr>
+        <w:spacing w:line="360" w:lineRule="auto"/>
         <w:rPr>
           <w:rFonts w:ascii="Ubuntu" w:hAnsi="Ubuntu"/>
         </w:rPr>
@@ -546,6 +757,317 @@
         </w:rPr>
         <w:t>PKB Design</w:t>
       </w:r>
+    </w:p>
+    <w:p>
+      <w:pPr>
+        <w:pStyle w:val="ListParagraph"/>
+        <w:spacing w:line="360" w:lineRule="auto"/>
+        <w:ind w:left="360"/>
+        <w:rPr>
+          <w:rFonts w:ascii="Ubuntu" w:hAnsi="Ubuntu"/>
+        </w:rPr>
+      </w:pPr>
+      <w:r>
+        <w:rPr>
+          <w:rFonts w:ascii="Ubuntu" w:hAnsi="Ubuntu"/>
+        </w:rPr>
+        <w:t xml:space="preserve">The PKB is designed after a </w:t>
+      </w:r>
+      <w:r>
+        <w:rPr>
+          <w:rFonts w:ascii="Ubuntu" w:hAnsi="Ubuntu"/>
+        </w:rPr>
+        <w:t>black box</w:t>
+      </w:r>
+      <w:r>
+        <w:rPr>
+          <w:rFonts w:ascii="Ubuntu" w:hAnsi="Ubuntu"/>
+        </w:rPr>
+        <w:t>, where insertion of values comes only from the parsed</w:t>
+      </w:r>
+      <w:r>
+        <w:rPr>
+          <w:rFonts w:ascii="Ubuntu" w:hAnsi="Ubuntu"/>
+        </w:rPr>
+        <w:t xml:space="preserve"> in code, and results are obtained by the </w:t>
+      </w:r>
+      <w:r>
+        <w:rPr>
+          <w:rFonts w:ascii="Ubuntu" w:hAnsi="Ubuntu"/>
+        </w:rPr>
+        <w:t xml:space="preserve">query </w:t>
+      </w:r>
+      <w:r>
+        <w:rPr>
+          <w:rFonts w:ascii="Ubuntu" w:hAnsi="Ubuntu"/>
+        </w:rPr>
+        <w:t xml:space="preserve">evaluator </w:t>
+      </w:r>
+      <w:r>
+        <w:rPr>
+          <w:rFonts w:ascii="Ubuntu" w:hAnsi="Ubuntu"/>
+        </w:rPr>
+        <w:t xml:space="preserve">with only knowledge of the API. </w:t>
+      </w:r>
+    </w:p>
+    <w:p>
+      <w:pPr>
+        <w:pStyle w:val="ListParagraph"/>
+        <w:spacing w:line="360" w:lineRule="auto"/>
+        <w:ind w:left="360"/>
+        <w:rPr>
+          <w:rFonts w:ascii="Ubuntu" w:hAnsi="Ubuntu"/>
+        </w:rPr>
+      </w:pPr>
+    </w:p>
+    <w:p>
+      <w:pPr>
+        <w:pStyle w:val="ListParagraph"/>
+        <w:spacing w:line="360" w:lineRule="auto"/>
+        <w:ind w:left="360"/>
+        <w:rPr>
+          <w:rFonts w:ascii="Ubuntu" w:hAnsi="Ubuntu"/>
+        </w:rPr>
+      </w:pPr>
+      <w:r>
+        <w:rPr>
+          <w:rFonts w:ascii="Ubuntu" w:hAnsi="Ubuntu"/>
+        </w:rPr>
+        <w:t xml:space="preserve">The PKB is first accessed by the parser. The parser calls the PKB’s set functions and stores all variations of Follows, Parent, Modifies and Uses in its various tables. The PKB contains a </w:t>
+      </w:r>
+      <w:proofErr w:type="spellStart"/>
+      <w:r>
+        <w:rPr>
+          <w:rFonts w:ascii="Ubuntu" w:hAnsi="Ubuntu"/>
+        </w:rPr>
+        <w:t>varIndexTable</w:t>
+      </w:r>
+      <w:proofErr w:type="spellEnd"/>
+      <w:r>
+        <w:rPr>
+          <w:rFonts w:ascii="Ubuntu" w:hAnsi="Ubuntu"/>
+        </w:rPr>
+        <w:t xml:space="preserve"> and a </w:t>
+      </w:r>
+      <w:proofErr w:type="spellStart"/>
+      <w:r>
+        <w:rPr>
+          <w:rFonts w:ascii="Ubuntu" w:hAnsi="Ubuntu"/>
+        </w:rPr>
+        <w:t>procIndex</w:t>
+      </w:r>
+      <w:proofErr w:type="spellEnd"/>
+      <w:r>
+        <w:rPr>
+          <w:rFonts w:ascii="Ubuntu" w:hAnsi="Ubuntu"/>
+        </w:rPr>
+        <w:t xml:space="preserve"> Table (which is private to its class), which gets the index of any variable in the program, or if it does not have one, creates and returns it.</w:t>
+      </w:r>
+      <w:r>
+        <w:rPr>
+          <w:rFonts w:ascii="Ubuntu" w:hAnsi="Ubuntu"/>
+        </w:rPr>
+        <w:t xml:space="preserve"> It also has tables that identify statement types – if statement 8 is a while statement, and is able to return all variables, constants and statement numbers in the program. </w:t>
+      </w:r>
+    </w:p>
+    <w:p>
+      <w:pPr>
+        <w:pStyle w:val="ListParagraph"/>
+        <w:spacing w:line="360" w:lineRule="auto"/>
+        <w:ind w:left="360"/>
+        <w:rPr>
+          <w:rFonts w:ascii="Ubuntu" w:hAnsi="Ubuntu"/>
+        </w:rPr>
+      </w:pPr>
+    </w:p>
+    <w:p>
+      <w:pPr>
+        <w:pStyle w:val="ListParagraph"/>
+        <w:spacing w:line="360" w:lineRule="auto"/>
+        <w:ind w:left="360"/>
+        <w:rPr>
+          <w:rFonts w:ascii="Ubuntu" w:hAnsi="Ubuntu"/>
+        </w:rPr>
+      </w:pPr>
+      <w:r>
+        <w:rPr>
+          <w:rFonts w:ascii="Ubuntu" w:hAnsi="Ubuntu"/>
+        </w:rPr>
+        <w:t xml:space="preserve">Our PKB was designed to reduce setter calls from parser, for example: in the </w:t>
+      </w:r>
+      <w:proofErr w:type="spellStart"/>
+      <w:r>
+        <w:rPr>
+          <w:rFonts w:ascii="Ubuntu" w:hAnsi="Ubuntu"/>
+        </w:rPr>
+        <w:t>setModifies</w:t>
+      </w:r>
+      <w:proofErr w:type="spellEnd"/>
+      <w:r>
+        <w:rPr>
+          <w:rFonts w:ascii="Ubuntu" w:hAnsi="Ubuntu"/>
+        </w:rPr>
+        <w:t xml:space="preserve"> method, for </w:t>
+      </w:r>
+      <w:proofErr w:type="spellStart"/>
+      <w:proofErr w:type="gramStart"/>
+      <w:r>
+        <w:rPr>
+          <w:rFonts w:ascii="Ubuntu" w:hAnsi="Ubuntu"/>
+        </w:rPr>
+        <w:t>setModifies</w:t>
+      </w:r>
+      <w:proofErr w:type="spellEnd"/>
+      <w:r>
+        <w:rPr>
+          <w:rFonts w:ascii="Ubuntu" w:hAnsi="Ubuntu"/>
+        </w:rPr>
+        <w:t>(</w:t>
+      </w:r>
+      <w:proofErr w:type="gramEnd"/>
+      <w:r>
+        <w:rPr>
+          <w:rFonts w:ascii="Ubuntu" w:hAnsi="Ubuntu"/>
+        </w:rPr>
+        <w:t xml:space="preserve">3, “z”), in addition to adding statement 3 modifies variable z in our </w:t>
+      </w:r>
+      <w:proofErr w:type="spellStart"/>
+      <w:r>
+        <w:rPr>
+          <w:rFonts w:ascii="Ubuntu" w:hAnsi="Ubuntu"/>
+        </w:rPr>
+        <w:t>ModifiesTable</w:t>
+      </w:r>
+      <w:proofErr w:type="spellEnd"/>
+      <w:r>
+        <w:rPr>
+          <w:rFonts w:ascii="Ubuntu" w:hAnsi="Ubuntu"/>
+        </w:rPr>
+        <w:t xml:space="preserve">, we also call the function </w:t>
+      </w:r>
+      <w:proofErr w:type="spellStart"/>
+      <w:r>
+        <w:rPr>
+          <w:rFonts w:ascii="Ubuntu" w:hAnsi="Ubuntu"/>
+        </w:rPr>
+        <w:t>getParent</w:t>
+      </w:r>
+      <w:proofErr w:type="spellEnd"/>
+      <w:r>
+        <w:rPr>
+          <w:rFonts w:ascii="Ubuntu" w:hAnsi="Ubuntu"/>
+        </w:rPr>
+        <w:t xml:space="preserve">(3), and </w:t>
+      </w:r>
+      <w:proofErr w:type="spellStart"/>
+      <w:r>
+        <w:rPr>
+          <w:rFonts w:ascii="Ubuntu" w:hAnsi="Ubuntu"/>
+        </w:rPr>
+        <w:t>set</w:t>
+      </w:r>
+      <w:r>
+        <w:rPr>
+          <w:rFonts w:ascii="Ubuntu" w:hAnsi="Ubuntu"/>
+        </w:rPr>
+        <w:t>Modifies</w:t>
+      </w:r>
+      <w:proofErr w:type="spellEnd"/>
+      <w:r>
+        <w:rPr>
+          <w:rFonts w:ascii="Ubuntu" w:hAnsi="Ubuntu"/>
+        </w:rPr>
+        <w:t>(</w:t>
+      </w:r>
+      <w:r>
+        <w:rPr>
+          <w:rFonts w:ascii="Ubuntu" w:hAnsi="Ubuntu"/>
+        </w:rPr>
+        <w:t>(iterate through all parents)</w:t>
+      </w:r>
+      <w:r>
+        <w:rPr>
+          <w:rFonts w:ascii="Ubuntu" w:hAnsi="Ubuntu"/>
+        </w:rPr>
+        <w:t xml:space="preserve">, “z”);. For functions such as modifies, uses, </w:t>
+      </w:r>
+      <w:r>
+        <w:rPr>
+          <w:rFonts w:ascii="Ubuntu" w:hAnsi="Ubuntu"/>
+        </w:rPr>
+        <w:lastRenderedPageBreak/>
+        <w:t xml:space="preserve">etc., the </w:t>
+      </w:r>
+      <w:proofErr w:type="spellStart"/>
+      <w:r>
+        <w:rPr>
+          <w:rFonts w:ascii="Ubuntu" w:hAnsi="Ubuntu"/>
+        </w:rPr>
+        <w:t>modifiedBy</w:t>
+      </w:r>
+      <w:proofErr w:type="spellEnd"/>
+      <w:r>
+        <w:rPr>
+          <w:rFonts w:ascii="Ubuntu" w:hAnsi="Ubuntu"/>
+        </w:rPr>
+        <w:t xml:space="preserve">, </w:t>
+      </w:r>
+      <w:proofErr w:type="spellStart"/>
+      <w:r>
+        <w:rPr>
+          <w:rFonts w:ascii="Ubuntu" w:hAnsi="Ubuntu"/>
+        </w:rPr>
+        <w:t>usedBy</w:t>
+      </w:r>
+      <w:proofErr w:type="spellEnd"/>
+      <w:r>
+        <w:rPr>
+          <w:rFonts w:ascii="Ubuntu" w:hAnsi="Ubuntu"/>
+        </w:rPr>
+        <w:t xml:space="preserve"> functions and implicitly called within the functions itself, freeing the parser from these calls.</w:t>
+      </w:r>
+    </w:p>
+    <w:p>
+      <w:pPr>
+        <w:pStyle w:val="ListParagraph"/>
+        <w:spacing w:line="360" w:lineRule="auto"/>
+        <w:ind w:left="360"/>
+        <w:rPr>
+          <w:rFonts w:ascii="Ubuntu" w:hAnsi="Ubuntu"/>
+        </w:rPr>
+      </w:pPr>
+    </w:p>
+    <w:p>
+      <w:pPr>
+        <w:pStyle w:val="ListParagraph"/>
+        <w:spacing w:line="360" w:lineRule="auto"/>
+        <w:ind w:left="360"/>
+        <w:rPr>
+          <w:rFonts w:ascii="Ubuntu" w:hAnsi="Ubuntu"/>
+        </w:rPr>
+      </w:pPr>
+      <w:r>
+        <w:rPr>
+          <w:rFonts w:ascii="Ubuntu" w:hAnsi="Ubuntu"/>
+        </w:rPr>
+        <w:t>The PKB provides conversion from variable or procedure names, to its index values, runs its methods, and returns its result in the form re</w:t>
+      </w:r>
+      <w:r>
+        <w:rPr>
+          <w:rFonts w:ascii="Ubuntu" w:hAnsi="Ubuntu"/>
+        </w:rPr>
+        <w:t>quired by SPA. This removes components interacting with the PKB to know of the indexing table; the components either parse in the statements or obtain the results as required.</w:t>
+      </w:r>
+    </w:p>
+    <w:p>
+      <w:pPr>
+        <w:pStyle w:val="ListParagraph"/>
+        <w:spacing w:line="360" w:lineRule="auto"/>
+        <w:ind w:left="1224"/>
+        <w:rPr>
+          <w:rFonts w:ascii="Ubuntu" w:hAnsi="Ubuntu"/>
+        </w:rPr>
+      </w:pPr>
     </w:p>
     <w:p>
       <w:pPr>
@@ -554,6 +1076,7 @@
           <w:ilvl w:val="2"/>
           <w:numId w:val="1"/>
         </w:numPr>
+        <w:spacing w:line="360" w:lineRule="auto"/>
         <w:rPr>
           <w:rFonts w:ascii="Ubuntu" w:hAnsi="Ubuntu"/>
         </w:rPr>
@@ -563,6 +1086,120 @@
           <w:rFonts w:ascii="Ubuntu" w:hAnsi="Ubuntu"/>
         </w:rPr>
         <w:t>Query Processing</w:t>
+      </w:r>
+    </w:p>
+    <w:p>
+      <w:pPr>
+        <w:pStyle w:val="ListParagraph"/>
+        <w:spacing w:line="360" w:lineRule="auto"/>
+        <w:ind w:left="1224"/>
+        <w:rPr>
+          <w:rFonts w:ascii="Ubuntu" w:hAnsi="Ubuntu"/>
+        </w:rPr>
+      </w:pPr>
+      <w:r>
+        <w:rPr>
+          <w:rFonts w:ascii="Ubuntu" w:hAnsi="Ubuntu"/>
+        </w:rPr>
+        <w:t>Explain your query validation. A sample query validation rule is: "Check if all relationships</w:t>
+      </w:r>
+      <w:r>
+        <w:rPr>
+          <w:rFonts w:ascii="Ubuntu" w:hAnsi="Ubuntu"/>
+        </w:rPr>
+        <w:t xml:space="preserve"> </w:t>
+      </w:r>
+      <w:r>
+        <w:rPr>
+          <w:rFonts w:ascii="Ubuntu" w:hAnsi="Ubuntu"/>
+        </w:rPr>
+        <w:t>have the correct number and types of arguments". DO NOT provide procedural description</w:t>
+      </w:r>
+      <w:r>
+        <w:rPr>
+          <w:rFonts w:ascii="Ubuntu" w:hAnsi="Ubuntu"/>
+        </w:rPr>
+        <w:t xml:space="preserve"> </w:t>
+      </w:r>
+      <w:r>
+        <w:rPr>
+          <w:rFonts w:ascii="Ubuntu" w:hAnsi="Ubuntu"/>
+        </w:rPr>
+        <w:t>(</w:t>
+      </w:r>
+      <w:proofErr w:type="spellStart"/>
+      <w:r>
+        <w:rPr>
+          <w:rFonts w:ascii="Ubuntu" w:hAnsi="Ubuntu"/>
+        </w:rPr>
+        <w:t>pseudocode</w:t>
+      </w:r>
+      <w:proofErr w:type="spellEnd"/>
+      <w:r>
+        <w:rPr>
+          <w:rFonts w:ascii="Ubuntu" w:hAnsi="Ubuntu"/>
+        </w:rPr>
+        <w:t>) of how Query Pre</w:t>
+      </w:r>
+      <w:r>
+        <w:rPr>
+          <w:rFonts w:ascii="Cambria Math" w:hAnsi="Cambria Math" w:cs="Cambria Math"/>
+        </w:rPr>
+        <w:t>‐</w:t>
+      </w:r>
+      <w:r>
+        <w:rPr>
+          <w:rFonts w:ascii="Ubuntu" w:hAnsi="Ubuntu"/>
+        </w:rPr>
+        <w:t>processor checks the rules. Very briefly, describe how you</w:t>
+      </w:r>
+      <w:r>
+        <w:rPr>
+          <w:rFonts w:ascii="Ubuntu" w:hAnsi="Ubuntu"/>
+        </w:rPr>
+        <w:t xml:space="preserve"> </w:t>
+      </w:r>
+      <w:r>
+        <w:rPr>
+          <w:rFonts w:ascii="Ubuntu" w:hAnsi="Ubuntu"/>
+        </w:rPr>
+        <w:t>encode validation rules, and how you perform query validation.</w:t>
+      </w:r>
+      <w:r>
+        <w:rPr>
+          <w:rFonts w:ascii="Ubuntu" w:hAnsi="Ubuntu"/>
+        </w:rPr>
+        <w:t xml:space="preserve"> </w:t>
+      </w:r>
+      <w:r>
+        <w:rPr>
+          <w:rFonts w:ascii="Ubuntu" w:hAnsi="Ubuntu"/>
+        </w:rPr>
+        <w:t xml:space="preserve">Describe your design and implementation of Query Evaluator </w:t>
+      </w:r>
+      <w:r>
+        <w:rPr>
+          <w:rFonts w:ascii="Cambria Math" w:hAnsi="Cambria Math" w:cs="Cambria Math"/>
+        </w:rPr>
+        <w:t>‐</w:t>
+      </w:r>
+      <w:r>
+        <w:rPr>
+          <w:rFonts w:ascii="Ubuntu" w:hAnsi="Ubuntu"/>
+        </w:rPr>
+        <w:t xml:space="preserve"> describe the data</w:t>
+      </w:r>
+      <w:r>
+        <w:rPr>
+          <w:rFonts w:ascii="Ubuntu" w:hAnsi="Ubuntu"/>
+        </w:rPr>
+        <w:t xml:space="preserve"> </w:t>
+      </w:r>
+      <w:r>
+        <w:rPr>
+          <w:rFonts w:ascii="Ubuntu" w:hAnsi="Ubuntu"/>
+        </w:rPr>
+        <w:t>representation for program queries (query tree) and how your Query Evaluator works.</w:t>
       </w:r>
     </w:p>
     <w:p>
@@ -572,6 +1209,7 @@
           <w:ilvl w:val="1"/>
           <w:numId w:val="1"/>
         </w:numPr>
+        <w:spacing w:line="360" w:lineRule="auto"/>
         <w:rPr>
           <w:rFonts w:ascii="Ubuntu" w:hAnsi="Ubuntu"/>
         </w:rPr>
@@ -581,6 +1219,52 @@
           <w:rFonts w:ascii="Ubuntu" w:hAnsi="Ubuntu"/>
         </w:rPr>
         <w:t>Component Interactions</w:t>
+      </w:r>
+    </w:p>
+    <w:p>
+      <w:pPr>
+        <w:pStyle w:val="ListParagraph"/>
+        <w:spacing w:line="360" w:lineRule="auto"/>
+        <w:ind w:left="792"/>
+        <w:rPr>
+          <w:rFonts w:ascii="Ubuntu" w:hAnsi="Ubuntu"/>
+          <w:i/>
+        </w:rPr>
+      </w:pPr>
+      <w:r>
+        <w:rPr>
+          <w:rFonts w:ascii="Ubuntu" w:hAnsi="Ubuntu"/>
+          <w:i/>
+        </w:rPr>
+        <w:t>Include any UML diagram that you have found useful. For each diagram, explain how you have used</w:t>
+      </w:r>
+      <w:r>
+        <w:rPr>
+          <w:rFonts w:ascii="Ubuntu" w:hAnsi="Ubuntu"/>
+          <w:i/>
+        </w:rPr>
+        <w:t xml:space="preserve"> </w:t>
+      </w:r>
+      <w:r>
+        <w:rPr>
+          <w:rFonts w:ascii="Ubuntu" w:hAnsi="Ubuntu"/>
+          <w:i/>
+        </w:rPr>
+        <w:t>it (e.g., in project planning, communication, test planning or in other situations), and comment on</w:t>
+      </w:r>
+      <w:r>
+        <w:rPr>
+          <w:rFonts w:ascii="Ubuntu" w:hAnsi="Ubuntu"/>
+          <w:i/>
+        </w:rPr>
+        <w:t xml:space="preserve"> </w:t>
+      </w:r>
+      <w:r>
+        <w:rPr>
+          <w:rFonts w:ascii="Ubuntu" w:hAnsi="Ubuntu"/>
+          <w:i/>
+        </w:rPr>
+        <w:t>the value it has added to your project.</w:t>
       </w:r>
     </w:p>
     <w:p>
@@ -590,6 +1274,7 @@
           <w:ilvl w:val="0"/>
           <w:numId w:val="1"/>
         </w:numPr>
+        <w:spacing w:line="360" w:lineRule="auto"/>
         <w:rPr>
           <w:rFonts w:ascii="Ubuntu" w:hAnsi="Ubuntu"/>
         </w:rPr>
@@ -600,6 +1285,66 @@
         </w:rPr>
         <w:t>Documentation and Coding Standards</w:t>
       </w:r>
+    </w:p>
+    <w:p>
+      <w:pPr>
+        <w:pStyle w:val="ListParagraph"/>
+        <w:spacing w:line="360" w:lineRule="auto"/>
+        <w:ind w:left="360"/>
+        <w:rPr>
+          <w:rFonts w:ascii="Ubuntu" w:hAnsi="Ubuntu"/>
+        </w:rPr>
+      </w:pPr>
+      <w:r>
+        <w:rPr>
+          <w:rFonts w:ascii="Ubuntu" w:hAnsi="Ubuntu"/>
+        </w:rPr>
+        <w:t xml:space="preserve">As version control is simple and easy to use for a large team, documentation was done using the same version control system we used for our project – Git. API was constructed by the members of our team that worked on the PKB, and commenting was done in the PKB header file to aid the </w:t>
+      </w:r>
+      <w:r>
+        <w:rPr>
+          <w:rFonts w:ascii="Ubuntu" w:hAnsi="Ubuntu"/>
+        </w:rPr>
+        <w:t xml:space="preserve">components interacting with it, namely the parser and query evaluator. We’ve adopted the conventional naming standard, </w:t>
+      </w:r>
+      <w:proofErr w:type="spellStart"/>
+      <w:r>
+        <w:rPr>
+          <w:rFonts w:ascii="Ubuntu" w:hAnsi="Ubuntu"/>
+        </w:rPr>
+        <w:t>camelCase</w:t>
+      </w:r>
+      <w:proofErr w:type="spellEnd"/>
+      <w:r>
+        <w:rPr>
+          <w:rFonts w:ascii="Ubuntu" w:hAnsi="Ubuntu"/>
+        </w:rPr>
+        <w:t>, and for parameters such as (</w:t>
+      </w:r>
+      <w:proofErr w:type="spellStart"/>
+      <w:r>
+        <w:rPr>
+          <w:rFonts w:ascii="Ubuntu" w:hAnsi="Ubuntu"/>
+        </w:rPr>
+        <w:t>int</w:t>
+      </w:r>
+      <w:proofErr w:type="spellEnd"/>
+      <w:r>
+        <w:rPr>
+          <w:rFonts w:ascii="Ubuntu" w:hAnsi="Ubuntu"/>
+        </w:rPr>
+        <w:t xml:space="preserve"> statement), we’ve chosen to name the statement s if there is only one statement in the function, and s1, s2, … for more than one statements, etc. </w:t>
+      </w:r>
+    </w:p>
+    <w:p>
+      <w:pPr>
+        <w:pStyle w:val="ListParagraph"/>
+        <w:spacing w:line="360" w:lineRule="auto"/>
+        <w:ind w:left="360"/>
+        <w:rPr>
+          <w:rFonts w:ascii="Ubuntu" w:hAnsi="Ubuntu"/>
+        </w:rPr>
+      </w:pPr>
     </w:p>
     <w:p>
       <w:pPr>
@@ -608,6 +1353,7 @@
           <w:ilvl w:val="0"/>
           <w:numId w:val="1"/>
         </w:numPr>
+        <w:spacing w:line="360" w:lineRule="auto"/>
         <w:rPr>
           <w:rFonts w:ascii="Ubuntu" w:hAnsi="Ubuntu"/>
         </w:rPr>
@@ -617,6 +1363,100 @@
           <w:rFonts w:ascii="Ubuntu" w:hAnsi="Ubuntu"/>
         </w:rPr>
         <w:t>Testing</w:t>
+      </w:r>
+    </w:p>
+    <w:p>
+      <w:pPr>
+        <w:pStyle w:val="ListParagraph"/>
+        <w:spacing w:line="360" w:lineRule="auto"/>
+        <w:ind w:left="360"/>
+        <w:rPr>
+          <w:rFonts w:ascii="Ubuntu" w:hAnsi="Ubuntu"/>
+        </w:rPr>
+      </w:pPr>
+      <w:proofErr w:type="gramStart"/>
+      <w:r>
+        <w:rPr>
+          <w:rFonts w:ascii="Ubuntu" w:hAnsi="Ubuntu"/>
+        </w:rPr>
+        <w:t>their</w:t>
+      </w:r>
+      <w:proofErr w:type="gramEnd"/>
+      <w:r>
+        <w:rPr>
+          <w:rFonts w:ascii="Ubuntu" w:hAnsi="Ubuntu"/>
+        </w:rPr>
+        <w:t xml:space="preserve"> concrete API counterparts (C++ classes).</w:t>
+      </w:r>
+    </w:p>
+    <w:p>
+      <w:pPr>
+        <w:pStyle w:val="ListParagraph"/>
+        <w:spacing w:line="360" w:lineRule="auto"/>
+        <w:ind w:left="360"/>
+        <w:rPr>
+          <w:rFonts w:ascii="Ubuntu" w:hAnsi="Ubuntu"/>
+        </w:rPr>
+      </w:pPr>
+      <w:r>
+        <w:rPr>
+          <w:rFonts w:ascii="Ubuntu" w:hAnsi="Ubuntu"/>
+        </w:rPr>
+        <w:t>5. Testing</w:t>
+      </w:r>
+    </w:p>
+    <w:p>
+      <w:pPr>
+        <w:pStyle w:val="ListParagraph"/>
+        <w:spacing w:line="360" w:lineRule="auto"/>
+        <w:ind w:left="360"/>
+        <w:rPr>
+          <w:rFonts w:ascii="Ubuntu" w:hAnsi="Ubuntu"/>
+        </w:rPr>
+      </w:pPr>
+      <w:r>
+        <w:rPr>
+          <w:rFonts w:ascii="Ubuntu" w:hAnsi="Ubuntu"/>
+        </w:rPr>
+        <w:t>Describe your approach to testing. Comment on the testing experience gained from this project. Be</w:t>
+      </w:r>
+      <w:r>
+        <w:rPr>
+          <w:rFonts w:ascii="Ubuntu" w:hAnsi="Ubuntu"/>
+        </w:rPr>
+        <w:t xml:space="preserve"> </w:t>
+      </w:r>
+      <w:r>
+        <w:rPr>
+          <w:rFonts w:ascii="Ubuntu" w:hAnsi="Ubuntu"/>
+        </w:rPr>
+        <w:t xml:space="preserve">sure that you understand the role of the given </w:t>
+      </w:r>
+      <w:proofErr w:type="spellStart"/>
+      <w:r>
+        <w:rPr>
+          <w:rFonts w:ascii="Ubuntu" w:hAnsi="Ubuntu"/>
+        </w:rPr>
+        <w:t>AutoTester</w:t>
+      </w:r>
+      <w:proofErr w:type="spellEnd"/>
+      <w:r>
+        <w:rPr>
+          <w:rFonts w:ascii="Ubuntu" w:hAnsi="Ubuntu"/>
+        </w:rPr>
+        <w:t>, integrate it with your SPA, and use it to</w:t>
+      </w:r>
+      <w:r>
+        <w:rPr>
+          <w:rFonts w:ascii="Ubuntu" w:hAnsi="Ubuntu"/>
+        </w:rPr>
+        <w:t xml:space="preserve"> </w:t>
+      </w:r>
+      <w:r>
+        <w:rPr>
+          <w:rFonts w:ascii="Ubuntu" w:hAnsi="Ubuntu"/>
+        </w:rPr>
+        <w:t>automate regression testing throughout the project.</w:t>
       </w:r>
     </w:p>
     <w:p>
@@ -626,6 +1466,7 @@
           <w:ilvl w:val="1"/>
           <w:numId w:val="1"/>
         </w:numPr>
+        <w:spacing w:line="360" w:lineRule="auto"/>
         <w:rPr>
           <w:rFonts w:ascii="Ubuntu" w:hAnsi="Ubuntu"/>
         </w:rPr>
@@ -635,6 +1476,143 @@
           <w:rFonts w:ascii="Ubuntu" w:hAnsi="Ubuntu"/>
         </w:rPr>
         <w:t>Test Plan</w:t>
+      </w:r>
+    </w:p>
+    <w:p>
+      <w:pPr>
+        <w:pStyle w:val="ListParagraph"/>
+        <w:spacing w:line="360" w:lineRule="auto"/>
+        <w:ind w:left="792"/>
+        <w:rPr>
+          <w:rFonts w:ascii="Ubuntu" w:hAnsi="Ubuntu"/>
+          <w:i/>
+        </w:rPr>
+      </w:pPr>
+      <w:r>
+        <w:rPr>
+          <w:rFonts w:ascii="Ubuntu" w:hAnsi="Ubuntu"/>
+          <w:i/>
+        </w:rPr>
+        <w:lastRenderedPageBreak/>
+        <w:t>Your test plan should explain the activities you have conducted during all phases of testing and</w:t>
+      </w:r>
+      <w:r>
+        <w:rPr>
+          <w:rFonts w:ascii="Ubuntu" w:hAnsi="Ubuntu"/>
+          <w:i/>
+        </w:rPr>
+        <w:t xml:space="preserve"> </w:t>
+      </w:r>
+      <w:r>
+        <w:rPr>
+          <w:rFonts w:ascii="Ubuntu" w:hAnsi="Ubuntu"/>
+          <w:i/>
+        </w:rPr>
+        <w:t>describe when (or how often) these activities were conducted throughout this iteration. Focus</w:t>
+      </w:r>
+      <w:r>
+        <w:rPr>
+          <w:rFonts w:ascii="Ubuntu" w:hAnsi="Ubuntu"/>
+          <w:i/>
+        </w:rPr>
+        <w:t xml:space="preserve"> </w:t>
+      </w:r>
+      <w:r>
+        <w:rPr>
+          <w:rFonts w:ascii="Ubuntu" w:hAnsi="Ubuntu"/>
+          <w:i/>
+        </w:rPr>
+        <w:t xml:space="preserve">more on System testing and explain how you have designed your </w:t>
+      </w:r>
+      <w:proofErr w:type="spellStart"/>
+      <w:r>
+        <w:rPr>
+          <w:rFonts w:ascii="Ubuntu" w:hAnsi="Ubuntu"/>
+          <w:i/>
+        </w:rPr>
+        <w:t>testcases</w:t>
+      </w:r>
+      <w:proofErr w:type="spellEnd"/>
+      <w:r>
+        <w:rPr>
+          <w:rFonts w:ascii="Ubuntu" w:hAnsi="Ubuntu"/>
+          <w:i/>
+        </w:rPr>
+        <w:t xml:space="preserve"> to cover the SPA</w:t>
+      </w:r>
+      <w:r>
+        <w:rPr>
+          <w:rFonts w:ascii="Ubuntu" w:hAnsi="Ubuntu"/>
+          <w:i/>
+        </w:rPr>
+        <w:t xml:space="preserve"> </w:t>
+      </w:r>
+      <w:r>
+        <w:rPr>
+          <w:rFonts w:ascii="Ubuntu" w:hAnsi="Ubuntu"/>
+          <w:i/>
+        </w:rPr>
+        <w:t xml:space="preserve">requirements. Also, explain about the </w:t>
+      </w:r>
+      <w:r>
+        <w:rPr>
+          <w:rFonts w:ascii="Ubuntu" w:hAnsi="Ubuntu"/>
+          <w:i/>
+        </w:rPr>
+        <w:t>p</w:t>
+      </w:r>
+      <w:r>
+        <w:rPr>
+          <w:rFonts w:ascii="Ubuntu" w:hAnsi="Ubuntu"/>
+          <w:i/>
+        </w:rPr>
+        <w:t xml:space="preserve">rocess used to run these </w:t>
+      </w:r>
+      <w:proofErr w:type="spellStart"/>
+      <w:r>
+        <w:rPr>
+          <w:rFonts w:ascii="Ubuntu" w:hAnsi="Ubuntu"/>
+          <w:i/>
+        </w:rPr>
+        <w:t>testcases</w:t>
+      </w:r>
+      <w:proofErr w:type="spellEnd"/>
+      <w:r>
+        <w:rPr>
+          <w:rFonts w:ascii="Ubuntu" w:hAnsi="Ubuntu"/>
+          <w:i/>
+        </w:rPr>
+        <w:t xml:space="preserve"> (regression testing, any</w:t>
+      </w:r>
+      <w:r>
+        <w:rPr>
+          <w:rFonts w:ascii="Ubuntu" w:hAnsi="Ubuntu"/>
+          <w:i/>
+        </w:rPr>
+        <w:t xml:space="preserve"> </w:t>
+      </w:r>
+      <w:r>
+        <w:rPr>
+          <w:rFonts w:ascii="Ubuntu" w:hAnsi="Ubuntu"/>
+          <w:i/>
+        </w:rPr>
+        <w:t xml:space="preserve">scripts, bug tracking, </w:t>
+      </w:r>
+      <w:proofErr w:type="spellStart"/>
+      <w:r>
+        <w:rPr>
+          <w:rFonts w:ascii="Ubuntu" w:hAnsi="Ubuntu"/>
+          <w:i/>
+        </w:rPr>
+        <w:t>etc</w:t>
+      </w:r>
+      <w:proofErr w:type="spellEnd"/>
+      <w:r>
+        <w:rPr>
+          <w:rFonts w:ascii="Ubuntu" w:hAnsi="Ubuntu"/>
+          <w:i/>
+        </w:rPr>
+        <w:t>).</w:t>
       </w:r>
     </w:p>
     <w:p>
@@ -644,6 +1622,7 @@
           <w:ilvl w:val="1"/>
           <w:numId w:val="1"/>
         </w:numPr>
+        <w:spacing w:line="360" w:lineRule="auto"/>
         <w:rPr>
           <w:rFonts w:ascii="Ubuntu" w:hAnsi="Ubuntu"/>
         </w:rPr>
@@ -662,6 +1641,7 @@
           <w:ilvl w:val="2"/>
           <w:numId w:val="1"/>
         </w:numPr>
+        <w:spacing w:line="360" w:lineRule="auto"/>
         <w:rPr>
           <w:rFonts w:ascii="Ubuntu" w:hAnsi="Ubuntu"/>
         </w:rPr>
@@ -680,6 +1660,7 @@
           <w:ilvl w:val="2"/>
           <w:numId w:val="1"/>
         </w:numPr>
+        <w:spacing w:line="360" w:lineRule="auto"/>
         <w:rPr>
           <w:rFonts w:ascii="Ubuntu" w:hAnsi="Ubuntu"/>
         </w:rPr>
@@ -698,6 +1679,7 @@
           <w:ilvl w:val="0"/>
           <w:numId w:val="1"/>
         </w:numPr>
+        <w:spacing w:line="360" w:lineRule="auto"/>
         <w:rPr>
           <w:rFonts w:ascii="Ubuntu" w:hAnsi="Ubuntu"/>
         </w:rPr>
@@ -712,6 +1694,7 @@
     <w:p>
       <w:pPr>
         <w:pStyle w:val="ListParagraph"/>
+        <w:spacing w:line="360" w:lineRule="auto"/>
         <w:ind w:left="360"/>
         <w:rPr>
           <w:rFonts w:ascii="Ubuntu" w:hAnsi="Ubuntu"/>
@@ -729,6 +1712,7 @@
     <w:p>
       <w:pPr>
         <w:pStyle w:val="ListParagraph"/>
+        <w:spacing w:line="360" w:lineRule="auto"/>
         <w:ind w:left="360"/>
         <w:rPr>
           <w:rFonts w:ascii="Ubuntu" w:hAnsi="Ubuntu"/>
@@ -746,6 +1730,7 @@
     <w:p>
       <w:pPr>
         <w:pStyle w:val="ListParagraph"/>
+        <w:spacing w:line="360" w:lineRule="auto"/>
         <w:ind w:left="360"/>
         <w:rPr>
           <w:rFonts w:ascii="Ubuntu" w:hAnsi="Ubuntu"/>
@@ -767,6 +1752,7 @@
           <w:ilvl w:val="0"/>
           <w:numId w:val="1"/>
         </w:numPr>
+        <w:spacing w:line="360" w:lineRule="auto"/>
         <w:rPr>
           <w:rFonts w:ascii="Ubuntu" w:hAnsi="Ubuntu"/>
           <w:i/>
@@ -787,6 +1773,7 @@
           <w:ilvl w:val="1"/>
           <w:numId w:val="1"/>
         </w:numPr>
+        <w:spacing w:line="360" w:lineRule="auto"/>
         <w:rPr>
           <w:rFonts w:ascii="Ubuntu" w:hAnsi="Ubuntu"/>
         </w:rPr>
@@ -807,6 +1794,7 @@
           <w:ilvl w:val="1"/>
           <w:numId w:val="1"/>
         </w:numPr>
+        <w:spacing w:line="360" w:lineRule="auto"/>
         <w:rPr>
           <w:rFonts w:ascii="Ubuntu" w:hAnsi="Ubuntu"/>
         </w:rPr>
@@ -827,6 +1815,7 @@
           <w:ilvl w:val="1"/>
           <w:numId w:val="1"/>
         </w:numPr>
+        <w:spacing w:line="360" w:lineRule="auto"/>
         <w:rPr>
           <w:rFonts w:ascii="Ubuntu" w:hAnsi="Ubuntu"/>
         </w:rPr>
@@ -845,6 +1834,7 @@
           <w:ilvl w:val="1"/>
           <w:numId w:val="1"/>
         </w:numPr>
+        <w:spacing w:line="360" w:lineRule="auto"/>
         <w:rPr>
           <w:rFonts w:ascii="Ubuntu" w:hAnsi="Ubuntu"/>
         </w:rPr>
@@ -863,6 +1853,7 @@
           <w:ilvl w:val="1"/>
           <w:numId w:val="1"/>
         </w:numPr>
+        <w:spacing w:line="360" w:lineRule="auto"/>
         <w:rPr>
           <w:rFonts w:ascii="Ubuntu" w:hAnsi="Ubuntu"/>
         </w:rPr>
@@ -876,12 +1867,148 @@
     </w:p>
     <w:p>
       <w:pPr>
-        <w:rPr>
-          <w:rFonts w:ascii="Ubuntu" w:hAnsi="Ubuntu"/>
-        </w:rPr>
-      </w:pPr>
+        <w:spacing w:line="360" w:lineRule="auto"/>
+        <w:rPr>
+          <w:rFonts w:ascii="Ubuntu" w:hAnsi="Ubuntu"/>
+          <w:i/>
+        </w:rPr>
+      </w:pPr>
+      <w:r>
+        <w:rPr>
+          <w:rFonts w:ascii="Ubuntu" w:hAnsi="Ubuntu"/>
+          <w:i/>
+        </w:rPr>
+        <w:t>Comments:</w:t>
+      </w:r>
+    </w:p>
+    <w:p>
+      <w:pPr>
+        <w:spacing w:line="360" w:lineRule="auto"/>
+        <w:rPr>
+          <w:rFonts w:ascii="Ubuntu" w:hAnsi="Ubuntu"/>
+          <w:i/>
+        </w:rPr>
+      </w:pPr>
+      <w:r>
+        <w:rPr>
+          <w:rFonts w:ascii="Ubuntu" w:hAnsi="Ubuntu" w:cs="Ubuntu"/>
+          <w:i/>
+        </w:rPr>
+        <w:t>􀁸</w:t>
+      </w:r>
+      <w:r>
+        <w:rPr>
+          <w:rFonts w:ascii="Ubuntu" w:hAnsi="Ubuntu"/>
+          <w:i/>
+        </w:rPr>
+        <w:t xml:space="preserve"> APIs for Follows, Follows*, Parent, Parent* can be defined separately from AST, or as part of</w:t>
+      </w:r>
+      <w:r>
+        <w:rPr>
+          <w:rFonts w:ascii="Ubuntu" w:hAnsi="Ubuntu"/>
+          <w:i/>
+        </w:rPr>
+        <w:t xml:space="preserve"> </w:t>
+      </w:r>
+      <w:r>
+        <w:rPr>
+          <w:rFonts w:ascii="Ubuntu" w:hAnsi="Ubuntu"/>
+          <w:i/>
+        </w:rPr>
+        <w:t>AST API.</w:t>
+      </w:r>
       <w:bookmarkStart w:id="0" w:name="_GoBack"/>
       <w:bookmarkEnd w:id="0"/>
+    </w:p>
+    <w:p>
+      <w:pPr>
+        <w:spacing w:line="360" w:lineRule="auto"/>
+        <w:rPr>
+          <w:rFonts w:ascii="Ubuntu" w:hAnsi="Ubuntu"/>
+          <w:i/>
+        </w:rPr>
+      </w:pPr>
+      <w:r>
+        <w:rPr>
+          <w:rFonts w:ascii="Ubuntu" w:hAnsi="Ubuntu" w:cs="Ubuntu"/>
+          <w:i/>
+        </w:rPr>
+        <w:t>􀁸</w:t>
+      </w:r>
+      <w:r>
+        <w:rPr>
+          <w:rFonts w:ascii="Ubuntu" w:hAnsi="Ubuntu"/>
+          <w:i/>
+        </w:rPr>
+        <w:t xml:space="preserve"> </w:t>
+      </w:r>
+      <w:proofErr w:type="gramStart"/>
+      <w:r>
+        <w:rPr>
+          <w:rFonts w:ascii="Ubuntu" w:hAnsi="Ubuntu"/>
+          <w:i/>
+        </w:rPr>
+        <w:t>Please</w:t>
+      </w:r>
+      <w:proofErr w:type="gramEnd"/>
+      <w:r>
+        <w:rPr>
+          <w:rFonts w:ascii="Ubuntu" w:hAnsi="Ubuntu"/>
+          <w:i/>
+        </w:rPr>
+        <w:t xml:space="preserve"> follow the examples from lecture notes or from Handbook (Section 9.6) to document</w:t>
+      </w:r>
+      <w:r>
+        <w:rPr>
+          <w:rFonts w:ascii="Ubuntu" w:hAnsi="Ubuntu"/>
+          <w:i/>
+        </w:rPr>
+        <w:t xml:space="preserve"> </w:t>
+      </w:r>
+      <w:r>
+        <w:rPr>
+          <w:rFonts w:ascii="Ubuntu" w:hAnsi="Ubuntu"/>
+          <w:i/>
+        </w:rPr>
+        <w:t>your API.</w:t>
+      </w:r>
+    </w:p>
+    <w:p>
+      <w:pPr>
+        <w:spacing w:line="360" w:lineRule="auto"/>
+        <w:rPr>
+          <w:rFonts w:ascii="Ubuntu" w:hAnsi="Ubuntu"/>
+          <w:i/>
+        </w:rPr>
+      </w:pPr>
+      <w:r>
+        <w:rPr>
+          <w:rFonts w:ascii="Ubuntu" w:hAnsi="Ubuntu" w:cs="Ubuntu"/>
+          <w:i/>
+        </w:rPr>
+        <w:t>􀁸</w:t>
+      </w:r>
+      <w:r>
+        <w:rPr>
+          <w:rFonts w:ascii="Ubuntu" w:hAnsi="Ubuntu"/>
+          <w:i/>
+        </w:rPr>
+        <w:t xml:space="preserve"> Appendix might contain the answers for Section 3 of this document (Discover Abstract APIs</w:t>
+      </w:r>
+      <w:r>
+        <w:rPr>
+          <w:rFonts w:ascii="Ubuntu" w:hAnsi="Ubuntu"/>
+          <w:i/>
+        </w:rPr>
+        <w:t xml:space="preserve"> </w:t>
+      </w:r>
+      <w:r>
+        <w:rPr>
+          <w:rFonts w:ascii="Ubuntu" w:hAnsi="Ubuntu"/>
+          <w:i/>
+        </w:rPr>
+        <w:t>for design abstractions).</w:t>
+      </w:r>
     </w:p>
     <w:sectPr>
       <w:pgSz w:w="11906" w:h="16838"/>

</xml_diff>

<commit_message>
left with pql componenets and API
</commit_message>
<xml_diff>
--- a/EmptyGeneralTesting/Documentation/Report.docx
+++ b/EmptyGeneralTesting/Documentation/Report.docx
@@ -491,16 +491,40 @@
         <w:jc w:val="both"/>
         <w:rPr>
           <w:rFonts w:ascii="Ubuntu" w:hAnsi="Ubuntu"/>
-          <w:i/>
-        </w:rPr>
-      </w:pPr>
-      <w:r>
-        <w:rPr>
-          <w:rFonts w:ascii="Ubuntu" w:hAnsi="Ubuntu"/>
-          <w:i/>
-        </w:rPr>
-        <w:t>Plan the tasks and activities for each team member. Activity is a smaller work unit than task. For example, you may have an activity such as testing the interface to AST. Tasks consist of activities. Define activities of a size that you feel comfortable planning with.</w:t>
-      </w:r>
+        </w:rPr>
+      </w:pPr>
+      <w:r>
+        <w:rPr>
+          <w:rFonts w:ascii="Ubuntu" w:hAnsi="Ubuntu"/>
+        </w:rPr>
+        <w:t xml:space="preserve">As there are four components in the SPA, </w:t>
+      </w:r>
+      <w:r>
+        <w:rPr>
+          <w:rFonts w:ascii="Ubuntu" w:hAnsi="Ubuntu"/>
+        </w:rPr>
+        <w:t>each member handled a specific component, with two on PKB which could avoid merge conflict if worked on together. Once assigned to a component, each member performed full implementation, together with testing of the component. The development cycle started with us coming together to understand the type of data that will pass in and out of each component, and deciding on an API to facilitate interaction between the components. As a team, we also had to design the data structure of our PKB, as the parser and query evaluator heavily depended on this decision. With these two aspects of the project settled, we began</w:t>
+      </w:r>
+      <w:r>
+        <w:rPr>
+          <w:rFonts w:ascii="Ubuntu" w:hAnsi="Ubuntu"/>
+        </w:rPr>
+        <w:t xml:space="preserve"> w</w:t>
+      </w:r>
+      <w:r>
+        <w:rPr>
+          <w:rFonts w:ascii="Ubuntu" w:hAnsi="Ubuntu"/>
+        </w:rPr>
+        <w:t xml:space="preserve">ork on our components. This iteration will end with all components passing unit testing, integration, and finally validation </w:t>
+      </w:r>
+      <w:proofErr w:type="gramStart"/>
+      <w:r>
+        <w:rPr>
+          <w:rFonts w:ascii="Ubuntu" w:hAnsi="Ubuntu"/>
+        </w:rPr>
+        <w:t>testing.</w:t>
+      </w:r>
+      <w:proofErr w:type="gramEnd"/>
     </w:p>
     <w:p>
       <w:pPr>
@@ -510,7 +534,783 @@
         <w:jc w:val="both"/>
         <w:rPr>
           <w:rFonts w:ascii="Ubuntu" w:hAnsi="Ubuntu"/>
-          <w:i/>
+        </w:rPr>
+      </w:pPr>
+    </w:p>
+    <w:tbl>
+      <w:tblPr>
+        <w:tblStyle w:val="TableGrid"/>
+        <w:tblW w:w="0" w:type="auto"/>
+        <w:tblInd w:w="534" w:type="dxa"/>
+        <w:tblLook w:val="04A0" w:firstRow="1" w:lastRow="0" w:firstColumn="1" w:lastColumn="0" w:noHBand="0" w:noVBand="1"/>
+      </w:tblPr>
+      <w:tblGrid>
+        <w:gridCol w:w="3660"/>
+        <w:gridCol w:w="876"/>
+        <w:gridCol w:w="992"/>
+        <w:gridCol w:w="1134"/>
+        <w:gridCol w:w="965"/>
+        <w:gridCol w:w="1081"/>
+      </w:tblGrid>
+      <w:tr>
+        <w:tc>
+          <w:tcPr>
+            <w:tcW w:w="3660" w:type="dxa"/>
+            <w:vAlign w:val="center"/>
+          </w:tcPr>
+          <w:p>
+            <w:pPr>
+              <w:pStyle w:val="ListParagraph"/>
+              <w:spacing w:line="360" w:lineRule="auto"/>
+              <w:ind w:left="0"/>
+              <w:jc w:val="center"/>
+              <w:rPr>
+                <w:rFonts w:ascii="Ubuntu" w:hAnsi="Ubuntu"/>
+              </w:rPr>
+            </w:pPr>
+          </w:p>
+        </w:tc>
+        <w:tc>
+          <w:tcPr>
+            <w:tcW w:w="876" w:type="dxa"/>
+            <w:vAlign w:val="center"/>
+          </w:tcPr>
+          <w:p>
+            <w:pPr>
+              <w:pStyle w:val="ListParagraph"/>
+              <w:spacing w:line="360" w:lineRule="auto"/>
+              <w:ind w:left="0"/>
+              <w:jc w:val="center"/>
+              <w:rPr>
+                <w:rFonts w:ascii="Ubuntu" w:hAnsi="Ubuntu"/>
+              </w:rPr>
+            </w:pPr>
+            <w:r>
+              <w:rPr>
+                <w:rFonts w:ascii="Ubuntu" w:hAnsi="Ubuntu"/>
+              </w:rPr>
+              <w:t>Filbert</w:t>
+            </w:r>
+          </w:p>
+        </w:tc>
+        <w:tc>
+          <w:tcPr>
+            <w:tcW w:w="992" w:type="dxa"/>
+            <w:vAlign w:val="center"/>
+          </w:tcPr>
+          <w:p>
+            <w:pPr>
+              <w:pStyle w:val="ListParagraph"/>
+              <w:spacing w:line="360" w:lineRule="auto"/>
+              <w:ind w:left="0"/>
+              <w:jc w:val="center"/>
+              <w:rPr>
+                <w:rFonts w:ascii="Ubuntu" w:hAnsi="Ubuntu"/>
+              </w:rPr>
+            </w:pPr>
+            <w:r>
+              <w:rPr>
+                <w:rFonts w:ascii="Ubuntu" w:hAnsi="Ubuntu"/>
+              </w:rPr>
+              <w:t xml:space="preserve">Lim </w:t>
+            </w:r>
+            <w:proofErr w:type="spellStart"/>
+            <w:r>
+              <w:rPr>
+                <w:rFonts w:ascii="Ubuntu" w:hAnsi="Ubuntu"/>
+              </w:rPr>
+              <w:t>Jie</w:t>
+            </w:r>
+            <w:proofErr w:type="spellEnd"/>
+          </w:p>
+        </w:tc>
+        <w:tc>
+          <w:tcPr>
+            <w:tcW w:w="1134" w:type="dxa"/>
+            <w:vAlign w:val="center"/>
+          </w:tcPr>
+          <w:p>
+            <w:pPr>
+              <w:pStyle w:val="ListParagraph"/>
+              <w:spacing w:line="360" w:lineRule="auto"/>
+              <w:ind w:left="0"/>
+              <w:jc w:val="center"/>
+              <w:rPr>
+                <w:rFonts w:ascii="Ubuntu" w:hAnsi="Ubuntu"/>
+              </w:rPr>
+            </w:pPr>
+            <w:proofErr w:type="spellStart"/>
+            <w:r>
+              <w:rPr>
+                <w:rFonts w:ascii="Ubuntu" w:hAnsi="Ubuntu"/>
+              </w:rPr>
+              <w:t>Niveetha</w:t>
+            </w:r>
+            <w:proofErr w:type="spellEnd"/>
+          </w:p>
+        </w:tc>
+        <w:tc>
+          <w:tcPr>
+            <w:tcW w:w="965" w:type="dxa"/>
+            <w:vAlign w:val="center"/>
+          </w:tcPr>
+          <w:p>
+            <w:pPr>
+              <w:pStyle w:val="ListParagraph"/>
+              <w:spacing w:line="360" w:lineRule="auto"/>
+              <w:ind w:left="0"/>
+              <w:jc w:val="center"/>
+              <w:rPr>
+                <w:rFonts w:ascii="Ubuntu" w:hAnsi="Ubuntu"/>
+              </w:rPr>
+            </w:pPr>
+            <w:r>
+              <w:rPr>
+                <w:rFonts w:ascii="Ubuntu" w:hAnsi="Ubuntu"/>
+              </w:rPr>
+              <w:t xml:space="preserve">Wei </w:t>
+            </w:r>
+            <w:proofErr w:type="spellStart"/>
+            <w:r>
+              <w:rPr>
+                <w:rFonts w:ascii="Ubuntu" w:hAnsi="Ubuntu"/>
+              </w:rPr>
+              <w:t>Jie</w:t>
+            </w:r>
+            <w:proofErr w:type="spellEnd"/>
+          </w:p>
+        </w:tc>
+        <w:tc>
+          <w:tcPr>
+            <w:tcW w:w="1081" w:type="dxa"/>
+            <w:vAlign w:val="center"/>
+          </w:tcPr>
+          <w:p>
+            <w:pPr>
+              <w:pStyle w:val="ListParagraph"/>
+              <w:spacing w:line="360" w:lineRule="auto"/>
+              <w:ind w:left="0"/>
+              <w:jc w:val="center"/>
+              <w:rPr>
+                <w:rFonts w:ascii="Ubuntu" w:hAnsi="Ubuntu"/>
+              </w:rPr>
+            </w:pPr>
+            <w:r>
+              <w:rPr>
+                <w:rFonts w:ascii="Ubuntu" w:hAnsi="Ubuntu"/>
+              </w:rPr>
+              <w:t>Vivienne</w:t>
+            </w:r>
+          </w:p>
+        </w:tc>
+      </w:tr>
+      <w:tr>
+        <w:tc>
+          <w:tcPr>
+            <w:tcW w:w="3660" w:type="dxa"/>
+            <w:vAlign w:val="center"/>
+          </w:tcPr>
+          <w:p>
+            <w:pPr>
+              <w:pStyle w:val="ListParagraph"/>
+              <w:spacing w:line="360" w:lineRule="auto"/>
+              <w:ind w:left="0"/>
+              <w:jc w:val="center"/>
+              <w:rPr>
+                <w:rFonts w:ascii="Ubuntu" w:hAnsi="Ubuntu"/>
+              </w:rPr>
+            </w:pPr>
+            <w:r>
+              <w:rPr>
+                <w:rFonts w:ascii="Ubuntu" w:hAnsi="Ubuntu"/>
+              </w:rPr>
+              <w:t>Program Parser</w:t>
+            </w:r>
+          </w:p>
+        </w:tc>
+        <w:tc>
+          <w:tcPr>
+            <w:tcW w:w="876" w:type="dxa"/>
+            <w:vAlign w:val="center"/>
+          </w:tcPr>
+          <w:p>
+            <w:pPr>
+              <w:pStyle w:val="ListParagraph"/>
+              <w:spacing w:line="360" w:lineRule="auto"/>
+              <w:ind w:left="0"/>
+              <w:jc w:val="center"/>
+              <w:rPr>
+                <w:rFonts w:ascii="Ubuntu" w:hAnsi="Ubuntu"/>
+              </w:rPr>
+            </w:pPr>
+          </w:p>
+        </w:tc>
+        <w:tc>
+          <w:tcPr>
+            <w:tcW w:w="992" w:type="dxa"/>
+            <w:vAlign w:val="center"/>
+          </w:tcPr>
+          <w:p>
+            <w:pPr>
+              <w:pStyle w:val="ListParagraph"/>
+              <w:spacing w:line="360" w:lineRule="auto"/>
+              <w:ind w:left="0"/>
+              <w:jc w:val="center"/>
+              <w:rPr>
+                <w:rFonts w:ascii="Ubuntu" w:hAnsi="Ubuntu"/>
+              </w:rPr>
+            </w:pPr>
+            <w:r>
+              <w:rPr>
+                <w:rFonts w:ascii="Ubuntu" w:hAnsi="Ubuntu"/>
+              </w:rPr>
+              <w:t>*</w:t>
+            </w:r>
+          </w:p>
+        </w:tc>
+        <w:tc>
+          <w:tcPr>
+            <w:tcW w:w="1134" w:type="dxa"/>
+            <w:vAlign w:val="center"/>
+          </w:tcPr>
+          <w:p>
+            <w:pPr>
+              <w:pStyle w:val="ListParagraph"/>
+              <w:spacing w:line="360" w:lineRule="auto"/>
+              <w:ind w:left="0"/>
+              <w:jc w:val="center"/>
+              <w:rPr>
+                <w:rFonts w:ascii="Ubuntu" w:hAnsi="Ubuntu"/>
+              </w:rPr>
+            </w:pPr>
+            <w:r>
+              <w:rPr>
+                <w:rFonts w:ascii="Ubuntu" w:hAnsi="Ubuntu"/>
+              </w:rPr>
+              <w:t>*</w:t>
+            </w:r>
+          </w:p>
+        </w:tc>
+        <w:tc>
+          <w:tcPr>
+            <w:tcW w:w="965" w:type="dxa"/>
+            <w:vAlign w:val="center"/>
+          </w:tcPr>
+          <w:p>
+            <w:pPr>
+              <w:pStyle w:val="ListParagraph"/>
+              <w:spacing w:line="360" w:lineRule="auto"/>
+              <w:ind w:left="0"/>
+              <w:jc w:val="center"/>
+              <w:rPr>
+                <w:rFonts w:ascii="Ubuntu" w:hAnsi="Ubuntu"/>
+              </w:rPr>
+            </w:pPr>
+          </w:p>
+        </w:tc>
+        <w:tc>
+          <w:tcPr>
+            <w:tcW w:w="1081" w:type="dxa"/>
+            <w:vAlign w:val="center"/>
+          </w:tcPr>
+          <w:p>
+            <w:pPr>
+              <w:pStyle w:val="ListParagraph"/>
+              <w:spacing w:line="360" w:lineRule="auto"/>
+              <w:ind w:left="0"/>
+              <w:jc w:val="center"/>
+              <w:rPr>
+                <w:rFonts w:ascii="Ubuntu" w:hAnsi="Ubuntu"/>
+              </w:rPr>
+            </w:pPr>
+            <w:r>
+              <w:rPr>
+                <w:rFonts w:ascii="Ubuntu" w:hAnsi="Ubuntu"/>
+              </w:rPr>
+              <w:t>*</w:t>
+            </w:r>
+          </w:p>
+        </w:tc>
+      </w:tr>
+      <w:tr>
+        <w:tc>
+          <w:tcPr>
+            <w:tcW w:w="3660" w:type="dxa"/>
+            <w:vAlign w:val="center"/>
+          </w:tcPr>
+          <w:p>
+            <w:pPr>
+              <w:pStyle w:val="ListParagraph"/>
+              <w:spacing w:line="360" w:lineRule="auto"/>
+              <w:ind w:left="0"/>
+              <w:jc w:val="center"/>
+              <w:rPr>
+                <w:rFonts w:ascii="Ubuntu" w:hAnsi="Ubuntu"/>
+              </w:rPr>
+            </w:pPr>
+            <w:r>
+              <w:rPr>
+                <w:rFonts w:ascii="Ubuntu" w:hAnsi="Ubuntu"/>
+              </w:rPr>
+              <w:t>PKB</w:t>
+            </w:r>
+          </w:p>
+        </w:tc>
+        <w:tc>
+          <w:tcPr>
+            <w:tcW w:w="876" w:type="dxa"/>
+            <w:vAlign w:val="center"/>
+          </w:tcPr>
+          <w:p>
+            <w:pPr>
+              <w:pStyle w:val="ListParagraph"/>
+              <w:spacing w:line="360" w:lineRule="auto"/>
+              <w:ind w:left="0"/>
+              <w:jc w:val="center"/>
+              <w:rPr>
+                <w:rFonts w:ascii="Ubuntu" w:hAnsi="Ubuntu"/>
+              </w:rPr>
+            </w:pPr>
+          </w:p>
+        </w:tc>
+        <w:tc>
+          <w:tcPr>
+            <w:tcW w:w="992" w:type="dxa"/>
+            <w:vAlign w:val="center"/>
+          </w:tcPr>
+          <w:p>
+            <w:pPr>
+              <w:pStyle w:val="ListParagraph"/>
+              <w:spacing w:line="360" w:lineRule="auto"/>
+              <w:ind w:left="0"/>
+              <w:jc w:val="center"/>
+              <w:rPr>
+                <w:rFonts w:ascii="Ubuntu" w:hAnsi="Ubuntu"/>
+              </w:rPr>
+            </w:pPr>
+            <w:r>
+              <w:rPr>
+                <w:rFonts w:ascii="Ubuntu" w:hAnsi="Ubuntu"/>
+              </w:rPr>
+              <w:t>*</w:t>
+            </w:r>
+          </w:p>
+        </w:tc>
+        <w:tc>
+          <w:tcPr>
+            <w:tcW w:w="1134" w:type="dxa"/>
+            <w:vAlign w:val="center"/>
+          </w:tcPr>
+          <w:p>
+            <w:pPr>
+              <w:pStyle w:val="ListParagraph"/>
+              <w:spacing w:line="360" w:lineRule="auto"/>
+              <w:ind w:left="0"/>
+              <w:jc w:val="center"/>
+              <w:rPr>
+                <w:rFonts w:ascii="Ubuntu" w:hAnsi="Ubuntu"/>
+              </w:rPr>
+            </w:pPr>
+            <w:r>
+              <w:rPr>
+                <w:rFonts w:ascii="Ubuntu" w:hAnsi="Ubuntu"/>
+              </w:rPr>
+              <w:t>*</w:t>
+            </w:r>
+          </w:p>
+        </w:tc>
+        <w:tc>
+          <w:tcPr>
+            <w:tcW w:w="965" w:type="dxa"/>
+            <w:vAlign w:val="center"/>
+          </w:tcPr>
+          <w:p>
+            <w:pPr>
+              <w:pStyle w:val="ListParagraph"/>
+              <w:spacing w:line="360" w:lineRule="auto"/>
+              <w:ind w:left="0"/>
+              <w:jc w:val="center"/>
+              <w:rPr>
+                <w:rFonts w:ascii="Ubuntu" w:hAnsi="Ubuntu"/>
+              </w:rPr>
+            </w:pPr>
+          </w:p>
+        </w:tc>
+        <w:tc>
+          <w:tcPr>
+            <w:tcW w:w="1081" w:type="dxa"/>
+            <w:vAlign w:val="center"/>
+          </w:tcPr>
+          <w:p>
+            <w:pPr>
+              <w:pStyle w:val="ListParagraph"/>
+              <w:spacing w:line="360" w:lineRule="auto"/>
+              <w:ind w:left="0"/>
+              <w:jc w:val="center"/>
+              <w:rPr>
+                <w:rFonts w:ascii="Ubuntu" w:hAnsi="Ubuntu"/>
+              </w:rPr>
+            </w:pPr>
+          </w:p>
+        </w:tc>
+      </w:tr>
+      <w:tr>
+        <w:tc>
+          <w:tcPr>
+            <w:tcW w:w="3660" w:type="dxa"/>
+            <w:vAlign w:val="center"/>
+          </w:tcPr>
+          <w:p>
+            <w:pPr>
+              <w:pStyle w:val="ListParagraph"/>
+              <w:spacing w:line="360" w:lineRule="auto"/>
+              <w:ind w:left="0"/>
+              <w:jc w:val="center"/>
+              <w:rPr>
+                <w:rFonts w:ascii="Ubuntu" w:hAnsi="Ubuntu"/>
+              </w:rPr>
+            </w:pPr>
+            <w:r>
+              <w:rPr>
+                <w:rFonts w:ascii="Ubuntu" w:hAnsi="Ubuntu"/>
+              </w:rPr>
+              <w:t>PQL Evaluator</w:t>
+            </w:r>
+          </w:p>
+        </w:tc>
+        <w:tc>
+          <w:tcPr>
+            <w:tcW w:w="876" w:type="dxa"/>
+            <w:vAlign w:val="center"/>
+          </w:tcPr>
+          <w:p>
+            <w:pPr>
+              <w:pStyle w:val="ListParagraph"/>
+              <w:spacing w:line="360" w:lineRule="auto"/>
+              <w:ind w:left="0"/>
+              <w:jc w:val="center"/>
+              <w:rPr>
+                <w:rFonts w:ascii="Ubuntu" w:hAnsi="Ubuntu"/>
+              </w:rPr>
+            </w:pPr>
+            <w:r>
+              <w:rPr>
+                <w:rFonts w:ascii="Ubuntu" w:hAnsi="Ubuntu"/>
+              </w:rPr>
+              <w:t>*</w:t>
+            </w:r>
+          </w:p>
+        </w:tc>
+        <w:tc>
+          <w:tcPr>
+            <w:tcW w:w="992" w:type="dxa"/>
+            <w:vAlign w:val="center"/>
+          </w:tcPr>
+          <w:p>
+            <w:pPr>
+              <w:pStyle w:val="ListParagraph"/>
+              <w:spacing w:line="360" w:lineRule="auto"/>
+              <w:ind w:left="0"/>
+              <w:jc w:val="center"/>
+              <w:rPr>
+                <w:rFonts w:ascii="Ubuntu" w:hAnsi="Ubuntu"/>
+              </w:rPr>
+            </w:pPr>
+          </w:p>
+        </w:tc>
+        <w:tc>
+          <w:tcPr>
+            <w:tcW w:w="1134" w:type="dxa"/>
+            <w:vAlign w:val="center"/>
+          </w:tcPr>
+          <w:p>
+            <w:pPr>
+              <w:pStyle w:val="ListParagraph"/>
+              <w:spacing w:line="360" w:lineRule="auto"/>
+              <w:ind w:left="0"/>
+              <w:jc w:val="center"/>
+              <w:rPr>
+                <w:rFonts w:ascii="Ubuntu" w:hAnsi="Ubuntu"/>
+              </w:rPr>
+            </w:pPr>
+          </w:p>
+        </w:tc>
+        <w:tc>
+          <w:tcPr>
+            <w:tcW w:w="965" w:type="dxa"/>
+            <w:vAlign w:val="center"/>
+          </w:tcPr>
+          <w:p>
+            <w:pPr>
+              <w:pStyle w:val="ListParagraph"/>
+              <w:spacing w:line="360" w:lineRule="auto"/>
+              <w:ind w:left="0"/>
+              <w:jc w:val="center"/>
+              <w:rPr>
+                <w:rFonts w:ascii="Ubuntu" w:hAnsi="Ubuntu"/>
+              </w:rPr>
+            </w:pPr>
+          </w:p>
+        </w:tc>
+        <w:tc>
+          <w:tcPr>
+            <w:tcW w:w="1081" w:type="dxa"/>
+            <w:vAlign w:val="center"/>
+          </w:tcPr>
+          <w:p>
+            <w:pPr>
+              <w:pStyle w:val="ListParagraph"/>
+              <w:spacing w:line="360" w:lineRule="auto"/>
+              <w:ind w:left="0"/>
+              <w:jc w:val="center"/>
+              <w:rPr>
+                <w:rFonts w:ascii="Ubuntu" w:hAnsi="Ubuntu"/>
+              </w:rPr>
+            </w:pPr>
+          </w:p>
+        </w:tc>
+      </w:tr>
+      <w:tr>
+        <w:tc>
+          <w:tcPr>
+            <w:tcW w:w="3660" w:type="dxa"/>
+            <w:vAlign w:val="center"/>
+          </w:tcPr>
+          <w:p>
+            <w:pPr>
+              <w:pStyle w:val="ListParagraph"/>
+              <w:spacing w:line="360" w:lineRule="auto"/>
+              <w:ind w:left="0"/>
+              <w:jc w:val="center"/>
+              <w:rPr>
+                <w:rFonts w:ascii="Ubuntu" w:hAnsi="Ubuntu"/>
+              </w:rPr>
+            </w:pPr>
+            <w:r>
+              <w:rPr>
+                <w:rFonts w:ascii="Ubuntu" w:hAnsi="Ubuntu"/>
+              </w:rPr>
+              <w:t>PQL</w:t>
+            </w:r>
+          </w:p>
+        </w:tc>
+        <w:tc>
+          <w:tcPr>
+            <w:tcW w:w="876" w:type="dxa"/>
+            <w:vAlign w:val="center"/>
+          </w:tcPr>
+          <w:p>
+            <w:pPr>
+              <w:pStyle w:val="ListParagraph"/>
+              <w:spacing w:line="360" w:lineRule="auto"/>
+              <w:ind w:left="0"/>
+              <w:jc w:val="center"/>
+              <w:rPr>
+                <w:rFonts w:ascii="Ubuntu" w:hAnsi="Ubuntu"/>
+              </w:rPr>
+            </w:pPr>
+          </w:p>
+        </w:tc>
+        <w:tc>
+          <w:tcPr>
+            <w:tcW w:w="992" w:type="dxa"/>
+            <w:vAlign w:val="center"/>
+          </w:tcPr>
+          <w:p>
+            <w:pPr>
+              <w:pStyle w:val="ListParagraph"/>
+              <w:spacing w:line="360" w:lineRule="auto"/>
+              <w:ind w:left="0"/>
+              <w:jc w:val="center"/>
+              <w:rPr>
+                <w:rFonts w:ascii="Ubuntu" w:hAnsi="Ubuntu"/>
+              </w:rPr>
+            </w:pPr>
+          </w:p>
+        </w:tc>
+        <w:tc>
+          <w:tcPr>
+            <w:tcW w:w="1134" w:type="dxa"/>
+            <w:vAlign w:val="center"/>
+          </w:tcPr>
+          <w:p>
+            <w:pPr>
+              <w:pStyle w:val="ListParagraph"/>
+              <w:spacing w:line="360" w:lineRule="auto"/>
+              <w:ind w:left="0"/>
+              <w:jc w:val="center"/>
+              <w:rPr>
+                <w:rFonts w:ascii="Ubuntu" w:hAnsi="Ubuntu"/>
+              </w:rPr>
+            </w:pPr>
+          </w:p>
+        </w:tc>
+        <w:tc>
+          <w:tcPr>
+            <w:tcW w:w="965" w:type="dxa"/>
+            <w:vAlign w:val="center"/>
+          </w:tcPr>
+          <w:p>
+            <w:pPr>
+              <w:pStyle w:val="ListParagraph"/>
+              <w:spacing w:line="360" w:lineRule="auto"/>
+              <w:ind w:left="0"/>
+              <w:jc w:val="center"/>
+              <w:rPr>
+                <w:rFonts w:ascii="Ubuntu" w:hAnsi="Ubuntu"/>
+              </w:rPr>
+            </w:pPr>
+            <w:r>
+              <w:rPr>
+                <w:rFonts w:ascii="Ubuntu" w:hAnsi="Ubuntu"/>
+              </w:rPr>
+              <w:t>*</w:t>
+            </w:r>
+          </w:p>
+        </w:tc>
+        <w:tc>
+          <w:tcPr>
+            <w:tcW w:w="1081" w:type="dxa"/>
+            <w:vAlign w:val="center"/>
+          </w:tcPr>
+          <w:p>
+            <w:pPr>
+              <w:pStyle w:val="ListParagraph"/>
+              <w:spacing w:line="360" w:lineRule="auto"/>
+              <w:ind w:left="0"/>
+              <w:jc w:val="center"/>
+              <w:rPr>
+                <w:rFonts w:ascii="Ubuntu" w:hAnsi="Ubuntu"/>
+              </w:rPr>
+            </w:pPr>
+          </w:p>
+        </w:tc>
+      </w:tr>
+      <w:tr>
+        <w:tc>
+          <w:tcPr>
+            <w:tcW w:w="3660" w:type="dxa"/>
+            <w:vAlign w:val="center"/>
+          </w:tcPr>
+          <w:p>
+            <w:pPr>
+              <w:pStyle w:val="ListParagraph"/>
+              <w:spacing w:line="360" w:lineRule="auto"/>
+              <w:ind w:left="0"/>
+              <w:jc w:val="center"/>
+              <w:rPr>
+                <w:rFonts w:ascii="Ubuntu" w:hAnsi="Ubuntu"/>
+              </w:rPr>
+            </w:pPr>
+            <w:r>
+              <w:rPr>
+                <w:rFonts w:ascii="Ubuntu" w:hAnsi="Ubuntu"/>
+              </w:rPr>
+              <w:t>Report</w:t>
+            </w:r>
+          </w:p>
+        </w:tc>
+        <w:tc>
+          <w:tcPr>
+            <w:tcW w:w="876" w:type="dxa"/>
+            <w:vAlign w:val="center"/>
+          </w:tcPr>
+          <w:p>
+            <w:pPr>
+              <w:pStyle w:val="ListParagraph"/>
+              <w:spacing w:line="360" w:lineRule="auto"/>
+              <w:ind w:left="0"/>
+              <w:jc w:val="center"/>
+              <w:rPr>
+                <w:rFonts w:ascii="Ubuntu" w:hAnsi="Ubuntu"/>
+              </w:rPr>
+            </w:pPr>
+          </w:p>
+        </w:tc>
+        <w:tc>
+          <w:tcPr>
+            <w:tcW w:w="992" w:type="dxa"/>
+            <w:vAlign w:val="center"/>
+          </w:tcPr>
+          <w:p>
+            <w:pPr>
+              <w:pStyle w:val="ListParagraph"/>
+              <w:spacing w:line="360" w:lineRule="auto"/>
+              <w:ind w:left="0"/>
+              <w:jc w:val="center"/>
+              <w:rPr>
+                <w:rFonts w:ascii="Ubuntu" w:hAnsi="Ubuntu"/>
+              </w:rPr>
+            </w:pPr>
+          </w:p>
+        </w:tc>
+        <w:tc>
+          <w:tcPr>
+            <w:tcW w:w="1134" w:type="dxa"/>
+            <w:vAlign w:val="center"/>
+          </w:tcPr>
+          <w:p>
+            <w:pPr>
+              <w:pStyle w:val="ListParagraph"/>
+              <w:spacing w:line="360" w:lineRule="auto"/>
+              <w:ind w:left="0"/>
+              <w:jc w:val="center"/>
+              <w:rPr>
+                <w:rFonts w:ascii="Ubuntu" w:hAnsi="Ubuntu"/>
+              </w:rPr>
+            </w:pPr>
+            <w:r>
+              <w:rPr>
+                <w:rFonts w:ascii="Ubuntu" w:hAnsi="Ubuntu"/>
+              </w:rPr>
+              <w:t>*</w:t>
+            </w:r>
+          </w:p>
+        </w:tc>
+        <w:tc>
+          <w:tcPr>
+            <w:tcW w:w="965" w:type="dxa"/>
+            <w:vAlign w:val="center"/>
+          </w:tcPr>
+          <w:p>
+            <w:pPr>
+              <w:pStyle w:val="ListParagraph"/>
+              <w:spacing w:line="360" w:lineRule="auto"/>
+              <w:ind w:left="0"/>
+              <w:jc w:val="center"/>
+              <w:rPr>
+                <w:rFonts w:ascii="Ubuntu" w:hAnsi="Ubuntu"/>
+              </w:rPr>
+            </w:pPr>
+          </w:p>
+        </w:tc>
+        <w:tc>
+          <w:tcPr>
+            <w:tcW w:w="1081" w:type="dxa"/>
+            <w:vAlign w:val="center"/>
+          </w:tcPr>
+          <w:p>
+            <w:pPr>
+              <w:pStyle w:val="ListParagraph"/>
+              <w:spacing w:line="360" w:lineRule="auto"/>
+              <w:ind w:left="0"/>
+              <w:jc w:val="center"/>
+              <w:rPr>
+                <w:rFonts w:ascii="Ubuntu" w:hAnsi="Ubuntu"/>
+              </w:rPr>
+            </w:pPr>
+          </w:p>
+        </w:tc>
+      </w:tr>
+    </w:tbl>
+    <w:p>
+      <w:pPr>
+        <w:pStyle w:val="ListParagraph"/>
+        <w:spacing w:line="360" w:lineRule="auto"/>
+        <w:ind w:left="360"/>
+        <w:jc w:val="both"/>
+        <w:rPr>
+          <w:rFonts w:ascii="Ubuntu" w:hAnsi="Ubuntu"/>
         </w:rPr>
       </w:pPr>
     </w:p>
@@ -706,7 +1506,15 @@
           <w:rFonts w:ascii="Ubuntu" w:hAnsi="Ubuntu" w:cs="Calibri"/>
           <w:lang w:val="en-GB"/>
         </w:rPr>
-        <w:t>Our SPA components include the program parser, PKB, query parser, and the query evaluator. The parser dissects the program lines based on its type (while, if, etc.), and calls PKB setter functions accordingly. The PKB is implemented using tables, and stores instead of the program in AST form, answers to possible queries from the PQL. A substantial amount of query processing is done in the PKB, and the query evaluator calls for pre-computed results, and outputs values according to its input query; the query evaluator breaks the query into multiple parts and queries the PKB, putting together sets of responses and finally output the correct set of result. The PQL aids the query evaluator with this process, parsing the query as clauses to be received by the evaluator, and later identified to make appropriate calls to the PKB and output the final result.</w:t>
+        <w:t xml:space="preserve">Our SPA components include the program parser, PKB, query parser, and the query evaluator. The parser dissects the program lines based on its type (while, if, </w:t>
+      </w:r>
+      <w:r>
+        <w:rPr>
+          <w:rFonts w:ascii="Ubuntu" w:hAnsi="Ubuntu" w:cs="Calibri"/>
+          <w:lang w:val="en-GB"/>
+        </w:rPr>
+        <w:lastRenderedPageBreak/>
+        <w:t>etc.), and calls PKB setter functions accordingly. The PKB is implemented using tables, and stores instead of the program in AST form, answers to possible queries from the PQL. A substantial amount of query processing is done in the PKB, and the query evaluator calls for pre-computed results, and outputs values according to its input query; the query evaluator breaks the query into multiple parts and queries the PKB, putting together sets of responses and finally output the correct set of result. The PQL aids the query evaluator with this process, parsing the query as clauses to be received by the evaluator, and later identified to make appropriate calls to the PKB and output the final result.</w:t>
       </w:r>
     </w:p>
     <w:p>
@@ -813,7 +1621,6 @@
         <w:rPr>
           <w:rFonts w:ascii="Ubuntu" w:hAnsi="Ubuntu"/>
         </w:rPr>
-        <w:lastRenderedPageBreak/>
         <w:t>PKB Design</w:t>
       </w:r>
     </w:p>
@@ -1211,7 +2018,14 @@
         <w:rPr>
           <w:rFonts w:ascii="Ubuntu" w:hAnsi="Ubuntu"/>
         </w:rPr>
-        <w:t>the parser/evaluator calls a method of the PKB, the PKB converts the parameters in the function to an index form, and calls the function accordingly</w:t>
+        <w:t xml:space="preserve">the parser/evaluator </w:t>
+      </w:r>
+      <w:r>
+        <w:rPr>
+          <w:rFonts w:ascii="Ubuntu" w:hAnsi="Ubuntu"/>
+        </w:rPr>
+        <w:lastRenderedPageBreak/>
+        <w:t>calls a method of the PKB, the PKB converts the parameters in the function to an index form, and calls the function accordingly</w:t>
       </w:r>
       <w:r>
         <w:rPr>
@@ -1386,7 +2200,6 @@
           <w:rFonts w:ascii="Ubuntu" w:hAnsi="Ubuntu"/>
           <w:i/>
         </w:rPr>
-        <w:lastRenderedPageBreak/>
         <w:t>Include any UML diagram that you have found useful. For each diagram, explain how you have used it (e.g., in project planning, communication, test planning or in other situations), and comment on the value it has added to your project.</w:t>
       </w:r>
     </w:p>
@@ -1748,7 +2561,14 @@
         <w:rPr>
           <w:rFonts w:ascii="Ubuntu" w:hAnsi="Ubuntu"/>
         </w:rPr>
-        <w:t xml:space="preserve">components. Unit testing, and </w:t>
+        <w:t xml:space="preserve">components. Unit </w:t>
+      </w:r>
+      <w:r>
+        <w:rPr>
+          <w:rFonts w:ascii="Ubuntu" w:hAnsi="Ubuntu"/>
+        </w:rPr>
+        <w:lastRenderedPageBreak/>
+        <w:t xml:space="preserve">testing, and </w:t>
       </w:r>
       <w:proofErr w:type="spellStart"/>
       <w:r>
@@ -1945,15 +2765,7 @@
         <w:rPr>
           <w:rFonts w:ascii="Ubuntu" w:hAnsi="Ubuntu"/>
         </w:rPr>
-        <w:t>onv</w:t>
-      </w:r>
-      <w:bookmarkStart w:id="0" w:name="_GoBack"/>
-      <w:bookmarkEnd w:id="0"/>
-      <w:r>
-        <w:rPr>
-          <w:rFonts w:ascii="Ubuntu" w:hAnsi="Ubuntu"/>
-        </w:rPr>
-        <w:t>ersion back from its index). Dummy values were used to run these processes, and by asserting the correct results, we were able to proof the component was</w:t>
+        <w:t>onversion back from its index). Dummy values were used to run these processes, and by asserting the correct results, we were able to proof the component was</w:t>
       </w:r>
       <w:r>
         <w:rPr>
@@ -1965,32 +2777,7 @@
         <w:rPr>
           <w:rFonts w:ascii="Ubuntu" w:hAnsi="Ubuntu"/>
         </w:rPr>
-        <w:t xml:space="preserve">accessing the </w:t>
-      </w:r>
-      <w:r>
-        <w:rPr>
-          <w:rFonts w:ascii="Ubuntu" w:hAnsi="Ubuntu"/>
-        </w:rPr>
-        <w:t>right</w:t>
-      </w:r>
-      <w:r>
-        <w:rPr>
-          <w:rFonts w:ascii="Ubuntu" w:hAnsi="Ubuntu"/>
-        </w:rPr>
-        <w:t xml:space="preserve"> data </w:t>
-      </w:r>
-      <w:r>
-        <w:rPr>
-          <w:rFonts w:ascii="Ubuntu" w:hAnsi="Ubuntu"/>
-        </w:rPr>
-        <w:lastRenderedPageBreak/>
-        <w:t>structures</w:t>
-      </w:r>
-      <w:r>
-        <w:rPr>
-          <w:rFonts w:ascii="Ubuntu" w:hAnsi="Ubuntu"/>
-        </w:rPr>
-        <w:t>, doing the correct manipulations, and returning the corresponding values.</w:t>
+        <w:t>accessing the right data structures, doing the correct manipulations, and returning the corresponding values.</w:t>
       </w:r>
     </w:p>
     <w:p>
@@ -2028,12 +2815,18 @@
       <w:pPr>
         <w:pStyle w:val="ListParagraph"/>
         <w:spacing w:line="360" w:lineRule="auto"/>
-        <w:ind w:left="1224"/>
-        <w:jc w:val="both"/>
-        <w:rPr>
-          <w:rFonts w:ascii="Ubuntu" w:hAnsi="Ubuntu"/>
-        </w:rPr>
-      </w:pPr>
+        <w:ind w:left="709"/>
+        <w:jc w:val="both"/>
+        <w:rPr>
+          <w:rFonts w:ascii="Ubuntu" w:hAnsi="Ubuntu"/>
+        </w:rPr>
+      </w:pPr>
+      <w:r>
+        <w:rPr>
+          <w:rFonts w:ascii="Ubuntu" w:hAnsi="Ubuntu"/>
+        </w:rPr>
+        <w:t>-</w:t>
+      </w:r>
     </w:p>
     <w:p>
       <w:pPr>
@@ -2178,7 +2971,7 @@
           <w:szCs w:val="22"/>
           <w:lang w:val="en-GB"/>
         </w:rPr>
-        <w:t xml:space="preserve">The scale of this project slightly underestimated by us, and only as we started to implement the program did we realised the complexity and scale of the program. I do believe with more in-depth discussions on the implementation and with larger dissection of tasks (with shorter deadlines), we could have found the implementation of SPA to be less overwhelming. Better management with regards to watching over and enforcing the completion of </w:t>
+        <w:t xml:space="preserve">The scale of this project slightly underestimated by us, and only as we started to implement the program did we realised the complexity and scale of the program. I do </w:t>
       </w:r>
       <w:r>
         <w:rPr>
@@ -2187,7 +2980,8 @@
           <w:szCs w:val="22"/>
           <w:lang w:val="en-GB"/>
         </w:rPr>
-        <w:t>these smaller tasks</w:t>
+        <w:lastRenderedPageBreak/>
+        <w:t xml:space="preserve">believe with more in-depth discussions on the implementation and with larger dissection of tasks (with shorter deadlines), we could have found the implementation of SPA to be less overwhelming. Better management with regards to watching over and enforcing the completion of </w:t>
       </w:r>
       <w:r>
         <w:rPr>
@@ -2196,29 +2990,38 @@
           <w:szCs w:val="22"/>
           <w:lang w:val="en-GB"/>
         </w:rPr>
-        <w:t xml:space="preserve"> would have greatly helped in this iteration. </w:t>
-      </w:r>
-    </w:p>
-    <w:p>
-      <w:pPr>
-        <w:pStyle w:val="NormalWeb"/>
-        <w:spacing w:before="0" w:beforeAutospacing="0" w:after="0" w:afterAutospacing="0" w:line="360" w:lineRule="auto"/>
-        <w:ind w:left="360"/>
-        <w:jc w:val="both"/>
+        <w:t>these smaller tasks</w:t>
+      </w:r>
+      <w:r>
         <w:rPr>
           <w:rFonts w:ascii="Ubuntu" w:hAnsi="Ubuntu" w:cs="Calibri"/>
           <w:sz w:val="22"/>
           <w:szCs w:val="22"/>
           <w:lang w:val="en-GB"/>
         </w:rPr>
-      </w:pPr>
-      <w:r>
+        <w:t xml:space="preserve"> would have greatly helped in this iteration. </w:t>
+      </w:r>
+    </w:p>
+    <w:p>
+      <w:pPr>
+        <w:pStyle w:val="NormalWeb"/>
+        <w:spacing w:before="0" w:beforeAutospacing="0" w:after="0" w:afterAutospacing="0" w:line="360" w:lineRule="auto"/>
+        <w:ind w:left="360"/>
+        <w:jc w:val="both"/>
         <w:rPr>
           <w:rFonts w:ascii="Ubuntu" w:hAnsi="Ubuntu" w:cs="Calibri"/>
           <w:sz w:val="22"/>
           <w:szCs w:val="22"/>
           <w:lang w:val="en-GB"/>
         </w:rPr>
+      </w:pPr>
+      <w:r>
+        <w:rPr>
+          <w:rFonts w:ascii="Ubuntu" w:hAnsi="Ubuntu" w:cs="Calibri"/>
+          <w:sz w:val="22"/>
+          <w:szCs w:val="22"/>
+          <w:lang w:val="en-GB"/>
+        </w:rPr>
         <w:t xml:space="preserve"> </w:t>
       </w:r>
     </w:p>
@@ -2379,7 +3182,6 @@
           <w:rFonts w:ascii="Ubuntu" w:hAnsi="Ubuntu" w:cs="Ubuntu"/>
           <w:i/>
         </w:rPr>
-        <w:lastRenderedPageBreak/>
         <w:t>􀁸</w:t>
       </w:r>
       <w:r>
@@ -2453,6 +3255,8 @@
         </w:rPr>
         <w:t xml:space="preserve"> Appendix might contain the answers for Section 3 of this document (Discover Abstract APIs for design abstractions).</w:t>
       </w:r>
+      <w:bookmarkStart w:id="0" w:name="_GoBack"/>
+      <w:bookmarkEnd w:id="0"/>
     </w:p>
     <w:sectPr>
       <w:pgSz w:w="11906" w:h="16838"/>
@@ -2773,6 +3577,32 @@
       <w:lang w:eastAsia="en-SG"/>
     </w:rPr>
   </w:style>
+  <w:style w:type="table" w:styleId="TableGrid">
+    <w:name w:val="Table Grid"/>
+    <w:basedOn w:val="TableNormal"/>
+    <w:uiPriority w:val="59"/>
+    <w:rsid w:val="00D00067"/>
+    <w:pPr>
+      <w:spacing w:after="0" w:line="240" w:lineRule="auto"/>
+    </w:pPr>
+    <w:tblPr>
+      <w:tblInd w:w="0" w:type="dxa"/>
+      <w:tblBorders>
+        <w:top w:val="single" w:sz="4" w:space="0" w:color="auto"/>
+        <w:left w:val="single" w:sz="4" w:space="0" w:color="auto"/>
+        <w:bottom w:val="single" w:sz="4" w:space="0" w:color="auto"/>
+        <w:right w:val="single" w:sz="4" w:space="0" w:color="auto"/>
+        <w:insideH w:val="single" w:sz="4" w:space="0" w:color="auto"/>
+        <w:insideV w:val="single" w:sz="4" w:space="0" w:color="auto"/>
+      </w:tblBorders>
+      <w:tblCellMar>
+        <w:top w:w="0" w:type="dxa"/>
+        <w:left w:w="108" w:type="dxa"/>
+        <w:bottom w:w="0" w:type="dxa"/>
+        <w:right w:w="108" w:type="dxa"/>
+      </w:tblCellMar>
+    </w:tblPr>
+  </w:style>
 </w:styles>
 </file>
 
@@ -2990,6 +3820,32 @@
       <w:szCs w:val="24"/>
       <w:lang w:eastAsia="en-SG"/>
     </w:rPr>
+  </w:style>
+  <w:style w:type="table" w:styleId="TableGrid">
+    <w:name w:val="Table Grid"/>
+    <w:basedOn w:val="TableNormal"/>
+    <w:uiPriority w:val="59"/>
+    <w:rsid w:val="00D00067"/>
+    <w:pPr>
+      <w:spacing w:after="0" w:line="240" w:lineRule="auto"/>
+    </w:pPr>
+    <w:tblPr>
+      <w:tblInd w:w="0" w:type="dxa"/>
+      <w:tblBorders>
+        <w:top w:val="single" w:sz="4" w:space="0" w:color="auto"/>
+        <w:left w:val="single" w:sz="4" w:space="0" w:color="auto"/>
+        <w:bottom w:val="single" w:sz="4" w:space="0" w:color="auto"/>
+        <w:right w:val="single" w:sz="4" w:space="0" w:color="auto"/>
+        <w:insideH w:val="single" w:sz="4" w:space="0" w:color="auto"/>
+        <w:insideV w:val="single" w:sz="4" w:space="0" w:color="auto"/>
+      </w:tblBorders>
+      <w:tblCellMar>
+        <w:top w:w="0" w:type="dxa"/>
+        <w:left w:w="108" w:type="dxa"/>
+        <w:bottom w:w="0" w:type="dxa"/>
+        <w:right w:w="108" w:type="dxa"/>
+      </w:tblCellMar>
+    </w:tblPr>
   </w:style>
 </w:styles>
 </file>

</xml_diff>

<commit_message>
added comments to PKB.h
</commit_message>
<xml_diff>
--- a/EmptyGeneralTesting/Documentation/Report.docx
+++ b/EmptyGeneralTesting/Documentation/Report.docx
@@ -491,16 +491,40 @@
         <w:jc w:val="both"/>
         <w:rPr>
           <w:rFonts w:ascii="Ubuntu" w:hAnsi="Ubuntu"/>
-          <w:i/>
-        </w:rPr>
-      </w:pPr>
-      <w:r>
-        <w:rPr>
-          <w:rFonts w:ascii="Ubuntu" w:hAnsi="Ubuntu"/>
-          <w:i/>
-        </w:rPr>
-        <w:t>Plan the tasks and activities for each team member. Activity is a smaller work unit than task. For example, you may have an activity such as testing the interface to AST. Tasks consist of activities. Define activities of a size that you feel comfortable planning with.</w:t>
-      </w:r>
+        </w:rPr>
+      </w:pPr>
+      <w:r>
+        <w:rPr>
+          <w:rFonts w:ascii="Ubuntu" w:hAnsi="Ubuntu"/>
+        </w:rPr>
+        <w:t xml:space="preserve">As there are four components in the SPA, </w:t>
+      </w:r>
+      <w:r>
+        <w:rPr>
+          <w:rFonts w:ascii="Ubuntu" w:hAnsi="Ubuntu"/>
+        </w:rPr>
+        <w:t>each member handled a specific component, with two on PKB which could avoid merge conflict if worked on together. Once assigned to a component, each member performed full implementation, together with testing of the component. The development cycle started with us coming together to understand the type of data that will pass in and out of each component, and deciding on an API to facilitate interaction between the components. As a team, we also had to design the data structure of our PKB, as the parser and query evaluator heavily depended on this decision. With these two aspects of the project settled, we began</w:t>
+      </w:r>
+      <w:r>
+        <w:rPr>
+          <w:rFonts w:ascii="Ubuntu" w:hAnsi="Ubuntu"/>
+        </w:rPr>
+        <w:t xml:space="preserve"> w</w:t>
+      </w:r>
+      <w:r>
+        <w:rPr>
+          <w:rFonts w:ascii="Ubuntu" w:hAnsi="Ubuntu"/>
+        </w:rPr>
+        <w:t xml:space="preserve">ork on our components. This iteration will end with all components passing unit testing, integration, and finally validation </w:t>
+      </w:r>
+      <w:proofErr w:type="gramStart"/>
+      <w:r>
+        <w:rPr>
+          <w:rFonts w:ascii="Ubuntu" w:hAnsi="Ubuntu"/>
+        </w:rPr>
+        <w:t>testing.</w:t>
+      </w:r>
+      <w:proofErr w:type="gramEnd"/>
     </w:p>
     <w:p>
       <w:pPr>
@@ -510,7 +534,783 @@
         <w:jc w:val="both"/>
         <w:rPr>
           <w:rFonts w:ascii="Ubuntu" w:hAnsi="Ubuntu"/>
-          <w:i/>
+        </w:rPr>
+      </w:pPr>
+    </w:p>
+    <w:tbl>
+      <w:tblPr>
+        <w:tblStyle w:val="TableGrid"/>
+        <w:tblW w:w="0" w:type="auto"/>
+        <w:tblInd w:w="534" w:type="dxa"/>
+        <w:tblLook w:val="04A0" w:firstRow="1" w:lastRow="0" w:firstColumn="1" w:lastColumn="0" w:noHBand="0" w:noVBand="1"/>
+      </w:tblPr>
+      <w:tblGrid>
+        <w:gridCol w:w="3660"/>
+        <w:gridCol w:w="876"/>
+        <w:gridCol w:w="992"/>
+        <w:gridCol w:w="1134"/>
+        <w:gridCol w:w="965"/>
+        <w:gridCol w:w="1081"/>
+      </w:tblGrid>
+      <w:tr>
+        <w:tc>
+          <w:tcPr>
+            <w:tcW w:w="3660" w:type="dxa"/>
+            <w:vAlign w:val="center"/>
+          </w:tcPr>
+          <w:p>
+            <w:pPr>
+              <w:pStyle w:val="ListParagraph"/>
+              <w:spacing w:line="360" w:lineRule="auto"/>
+              <w:ind w:left="0"/>
+              <w:jc w:val="center"/>
+              <w:rPr>
+                <w:rFonts w:ascii="Ubuntu" w:hAnsi="Ubuntu"/>
+              </w:rPr>
+            </w:pPr>
+          </w:p>
+        </w:tc>
+        <w:tc>
+          <w:tcPr>
+            <w:tcW w:w="876" w:type="dxa"/>
+            <w:vAlign w:val="center"/>
+          </w:tcPr>
+          <w:p>
+            <w:pPr>
+              <w:pStyle w:val="ListParagraph"/>
+              <w:spacing w:line="360" w:lineRule="auto"/>
+              <w:ind w:left="0"/>
+              <w:jc w:val="center"/>
+              <w:rPr>
+                <w:rFonts w:ascii="Ubuntu" w:hAnsi="Ubuntu"/>
+              </w:rPr>
+            </w:pPr>
+            <w:r>
+              <w:rPr>
+                <w:rFonts w:ascii="Ubuntu" w:hAnsi="Ubuntu"/>
+              </w:rPr>
+              <w:t>Filbert</w:t>
+            </w:r>
+          </w:p>
+        </w:tc>
+        <w:tc>
+          <w:tcPr>
+            <w:tcW w:w="992" w:type="dxa"/>
+            <w:vAlign w:val="center"/>
+          </w:tcPr>
+          <w:p>
+            <w:pPr>
+              <w:pStyle w:val="ListParagraph"/>
+              <w:spacing w:line="360" w:lineRule="auto"/>
+              <w:ind w:left="0"/>
+              <w:jc w:val="center"/>
+              <w:rPr>
+                <w:rFonts w:ascii="Ubuntu" w:hAnsi="Ubuntu"/>
+              </w:rPr>
+            </w:pPr>
+            <w:r>
+              <w:rPr>
+                <w:rFonts w:ascii="Ubuntu" w:hAnsi="Ubuntu"/>
+              </w:rPr>
+              <w:t xml:space="preserve">Lim </w:t>
+            </w:r>
+            <w:proofErr w:type="spellStart"/>
+            <w:r>
+              <w:rPr>
+                <w:rFonts w:ascii="Ubuntu" w:hAnsi="Ubuntu"/>
+              </w:rPr>
+              <w:t>Jie</w:t>
+            </w:r>
+            <w:proofErr w:type="spellEnd"/>
+          </w:p>
+        </w:tc>
+        <w:tc>
+          <w:tcPr>
+            <w:tcW w:w="1134" w:type="dxa"/>
+            <w:vAlign w:val="center"/>
+          </w:tcPr>
+          <w:p>
+            <w:pPr>
+              <w:pStyle w:val="ListParagraph"/>
+              <w:spacing w:line="360" w:lineRule="auto"/>
+              <w:ind w:left="0"/>
+              <w:jc w:val="center"/>
+              <w:rPr>
+                <w:rFonts w:ascii="Ubuntu" w:hAnsi="Ubuntu"/>
+              </w:rPr>
+            </w:pPr>
+            <w:proofErr w:type="spellStart"/>
+            <w:r>
+              <w:rPr>
+                <w:rFonts w:ascii="Ubuntu" w:hAnsi="Ubuntu"/>
+              </w:rPr>
+              <w:t>Niveetha</w:t>
+            </w:r>
+            <w:proofErr w:type="spellEnd"/>
+          </w:p>
+        </w:tc>
+        <w:tc>
+          <w:tcPr>
+            <w:tcW w:w="965" w:type="dxa"/>
+            <w:vAlign w:val="center"/>
+          </w:tcPr>
+          <w:p>
+            <w:pPr>
+              <w:pStyle w:val="ListParagraph"/>
+              <w:spacing w:line="360" w:lineRule="auto"/>
+              <w:ind w:left="0"/>
+              <w:jc w:val="center"/>
+              <w:rPr>
+                <w:rFonts w:ascii="Ubuntu" w:hAnsi="Ubuntu"/>
+              </w:rPr>
+            </w:pPr>
+            <w:r>
+              <w:rPr>
+                <w:rFonts w:ascii="Ubuntu" w:hAnsi="Ubuntu"/>
+              </w:rPr>
+              <w:t xml:space="preserve">Wei </w:t>
+            </w:r>
+            <w:proofErr w:type="spellStart"/>
+            <w:r>
+              <w:rPr>
+                <w:rFonts w:ascii="Ubuntu" w:hAnsi="Ubuntu"/>
+              </w:rPr>
+              <w:t>Jie</w:t>
+            </w:r>
+            <w:proofErr w:type="spellEnd"/>
+          </w:p>
+        </w:tc>
+        <w:tc>
+          <w:tcPr>
+            <w:tcW w:w="1081" w:type="dxa"/>
+            <w:vAlign w:val="center"/>
+          </w:tcPr>
+          <w:p>
+            <w:pPr>
+              <w:pStyle w:val="ListParagraph"/>
+              <w:spacing w:line="360" w:lineRule="auto"/>
+              <w:ind w:left="0"/>
+              <w:jc w:val="center"/>
+              <w:rPr>
+                <w:rFonts w:ascii="Ubuntu" w:hAnsi="Ubuntu"/>
+              </w:rPr>
+            </w:pPr>
+            <w:r>
+              <w:rPr>
+                <w:rFonts w:ascii="Ubuntu" w:hAnsi="Ubuntu"/>
+              </w:rPr>
+              <w:t>Vivienne</w:t>
+            </w:r>
+          </w:p>
+        </w:tc>
+      </w:tr>
+      <w:tr>
+        <w:tc>
+          <w:tcPr>
+            <w:tcW w:w="3660" w:type="dxa"/>
+            <w:vAlign w:val="center"/>
+          </w:tcPr>
+          <w:p>
+            <w:pPr>
+              <w:pStyle w:val="ListParagraph"/>
+              <w:spacing w:line="360" w:lineRule="auto"/>
+              <w:ind w:left="0"/>
+              <w:jc w:val="center"/>
+              <w:rPr>
+                <w:rFonts w:ascii="Ubuntu" w:hAnsi="Ubuntu"/>
+              </w:rPr>
+            </w:pPr>
+            <w:r>
+              <w:rPr>
+                <w:rFonts w:ascii="Ubuntu" w:hAnsi="Ubuntu"/>
+              </w:rPr>
+              <w:t>Program Parser</w:t>
+            </w:r>
+          </w:p>
+        </w:tc>
+        <w:tc>
+          <w:tcPr>
+            <w:tcW w:w="876" w:type="dxa"/>
+            <w:vAlign w:val="center"/>
+          </w:tcPr>
+          <w:p>
+            <w:pPr>
+              <w:pStyle w:val="ListParagraph"/>
+              <w:spacing w:line="360" w:lineRule="auto"/>
+              <w:ind w:left="0"/>
+              <w:jc w:val="center"/>
+              <w:rPr>
+                <w:rFonts w:ascii="Ubuntu" w:hAnsi="Ubuntu"/>
+              </w:rPr>
+            </w:pPr>
+          </w:p>
+        </w:tc>
+        <w:tc>
+          <w:tcPr>
+            <w:tcW w:w="992" w:type="dxa"/>
+            <w:vAlign w:val="center"/>
+          </w:tcPr>
+          <w:p>
+            <w:pPr>
+              <w:pStyle w:val="ListParagraph"/>
+              <w:spacing w:line="360" w:lineRule="auto"/>
+              <w:ind w:left="0"/>
+              <w:jc w:val="center"/>
+              <w:rPr>
+                <w:rFonts w:ascii="Ubuntu" w:hAnsi="Ubuntu"/>
+              </w:rPr>
+            </w:pPr>
+            <w:r>
+              <w:rPr>
+                <w:rFonts w:ascii="Ubuntu" w:hAnsi="Ubuntu"/>
+              </w:rPr>
+              <w:t>*</w:t>
+            </w:r>
+          </w:p>
+        </w:tc>
+        <w:tc>
+          <w:tcPr>
+            <w:tcW w:w="1134" w:type="dxa"/>
+            <w:vAlign w:val="center"/>
+          </w:tcPr>
+          <w:p>
+            <w:pPr>
+              <w:pStyle w:val="ListParagraph"/>
+              <w:spacing w:line="360" w:lineRule="auto"/>
+              <w:ind w:left="0"/>
+              <w:jc w:val="center"/>
+              <w:rPr>
+                <w:rFonts w:ascii="Ubuntu" w:hAnsi="Ubuntu"/>
+              </w:rPr>
+            </w:pPr>
+            <w:r>
+              <w:rPr>
+                <w:rFonts w:ascii="Ubuntu" w:hAnsi="Ubuntu"/>
+              </w:rPr>
+              <w:t>*</w:t>
+            </w:r>
+          </w:p>
+        </w:tc>
+        <w:tc>
+          <w:tcPr>
+            <w:tcW w:w="965" w:type="dxa"/>
+            <w:vAlign w:val="center"/>
+          </w:tcPr>
+          <w:p>
+            <w:pPr>
+              <w:pStyle w:val="ListParagraph"/>
+              <w:spacing w:line="360" w:lineRule="auto"/>
+              <w:ind w:left="0"/>
+              <w:jc w:val="center"/>
+              <w:rPr>
+                <w:rFonts w:ascii="Ubuntu" w:hAnsi="Ubuntu"/>
+              </w:rPr>
+            </w:pPr>
+          </w:p>
+        </w:tc>
+        <w:tc>
+          <w:tcPr>
+            <w:tcW w:w="1081" w:type="dxa"/>
+            <w:vAlign w:val="center"/>
+          </w:tcPr>
+          <w:p>
+            <w:pPr>
+              <w:pStyle w:val="ListParagraph"/>
+              <w:spacing w:line="360" w:lineRule="auto"/>
+              <w:ind w:left="0"/>
+              <w:jc w:val="center"/>
+              <w:rPr>
+                <w:rFonts w:ascii="Ubuntu" w:hAnsi="Ubuntu"/>
+              </w:rPr>
+            </w:pPr>
+            <w:r>
+              <w:rPr>
+                <w:rFonts w:ascii="Ubuntu" w:hAnsi="Ubuntu"/>
+              </w:rPr>
+              <w:t>*</w:t>
+            </w:r>
+          </w:p>
+        </w:tc>
+      </w:tr>
+      <w:tr>
+        <w:tc>
+          <w:tcPr>
+            <w:tcW w:w="3660" w:type="dxa"/>
+            <w:vAlign w:val="center"/>
+          </w:tcPr>
+          <w:p>
+            <w:pPr>
+              <w:pStyle w:val="ListParagraph"/>
+              <w:spacing w:line="360" w:lineRule="auto"/>
+              <w:ind w:left="0"/>
+              <w:jc w:val="center"/>
+              <w:rPr>
+                <w:rFonts w:ascii="Ubuntu" w:hAnsi="Ubuntu"/>
+              </w:rPr>
+            </w:pPr>
+            <w:r>
+              <w:rPr>
+                <w:rFonts w:ascii="Ubuntu" w:hAnsi="Ubuntu"/>
+              </w:rPr>
+              <w:t>PKB</w:t>
+            </w:r>
+          </w:p>
+        </w:tc>
+        <w:tc>
+          <w:tcPr>
+            <w:tcW w:w="876" w:type="dxa"/>
+            <w:vAlign w:val="center"/>
+          </w:tcPr>
+          <w:p>
+            <w:pPr>
+              <w:pStyle w:val="ListParagraph"/>
+              <w:spacing w:line="360" w:lineRule="auto"/>
+              <w:ind w:left="0"/>
+              <w:jc w:val="center"/>
+              <w:rPr>
+                <w:rFonts w:ascii="Ubuntu" w:hAnsi="Ubuntu"/>
+              </w:rPr>
+            </w:pPr>
+          </w:p>
+        </w:tc>
+        <w:tc>
+          <w:tcPr>
+            <w:tcW w:w="992" w:type="dxa"/>
+            <w:vAlign w:val="center"/>
+          </w:tcPr>
+          <w:p>
+            <w:pPr>
+              <w:pStyle w:val="ListParagraph"/>
+              <w:spacing w:line="360" w:lineRule="auto"/>
+              <w:ind w:left="0"/>
+              <w:jc w:val="center"/>
+              <w:rPr>
+                <w:rFonts w:ascii="Ubuntu" w:hAnsi="Ubuntu"/>
+              </w:rPr>
+            </w:pPr>
+            <w:r>
+              <w:rPr>
+                <w:rFonts w:ascii="Ubuntu" w:hAnsi="Ubuntu"/>
+              </w:rPr>
+              <w:t>*</w:t>
+            </w:r>
+          </w:p>
+        </w:tc>
+        <w:tc>
+          <w:tcPr>
+            <w:tcW w:w="1134" w:type="dxa"/>
+            <w:vAlign w:val="center"/>
+          </w:tcPr>
+          <w:p>
+            <w:pPr>
+              <w:pStyle w:val="ListParagraph"/>
+              <w:spacing w:line="360" w:lineRule="auto"/>
+              <w:ind w:left="0"/>
+              <w:jc w:val="center"/>
+              <w:rPr>
+                <w:rFonts w:ascii="Ubuntu" w:hAnsi="Ubuntu"/>
+              </w:rPr>
+            </w:pPr>
+            <w:r>
+              <w:rPr>
+                <w:rFonts w:ascii="Ubuntu" w:hAnsi="Ubuntu"/>
+              </w:rPr>
+              <w:t>*</w:t>
+            </w:r>
+          </w:p>
+        </w:tc>
+        <w:tc>
+          <w:tcPr>
+            <w:tcW w:w="965" w:type="dxa"/>
+            <w:vAlign w:val="center"/>
+          </w:tcPr>
+          <w:p>
+            <w:pPr>
+              <w:pStyle w:val="ListParagraph"/>
+              <w:spacing w:line="360" w:lineRule="auto"/>
+              <w:ind w:left="0"/>
+              <w:jc w:val="center"/>
+              <w:rPr>
+                <w:rFonts w:ascii="Ubuntu" w:hAnsi="Ubuntu"/>
+              </w:rPr>
+            </w:pPr>
+          </w:p>
+        </w:tc>
+        <w:tc>
+          <w:tcPr>
+            <w:tcW w:w="1081" w:type="dxa"/>
+            <w:vAlign w:val="center"/>
+          </w:tcPr>
+          <w:p>
+            <w:pPr>
+              <w:pStyle w:val="ListParagraph"/>
+              <w:spacing w:line="360" w:lineRule="auto"/>
+              <w:ind w:left="0"/>
+              <w:jc w:val="center"/>
+              <w:rPr>
+                <w:rFonts w:ascii="Ubuntu" w:hAnsi="Ubuntu"/>
+              </w:rPr>
+            </w:pPr>
+          </w:p>
+        </w:tc>
+      </w:tr>
+      <w:tr>
+        <w:tc>
+          <w:tcPr>
+            <w:tcW w:w="3660" w:type="dxa"/>
+            <w:vAlign w:val="center"/>
+          </w:tcPr>
+          <w:p>
+            <w:pPr>
+              <w:pStyle w:val="ListParagraph"/>
+              <w:spacing w:line="360" w:lineRule="auto"/>
+              <w:ind w:left="0"/>
+              <w:jc w:val="center"/>
+              <w:rPr>
+                <w:rFonts w:ascii="Ubuntu" w:hAnsi="Ubuntu"/>
+              </w:rPr>
+            </w:pPr>
+            <w:r>
+              <w:rPr>
+                <w:rFonts w:ascii="Ubuntu" w:hAnsi="Ubuntu"/>
+              </w:rPr>
+              <w:t>PQL Evaluator</w:t>
+            </w:r>
+          </w:p>
+        </w:tc>
+        <w:tc>
+          <w:tcPr>
+            <w:tcW w:w="876" w:type="dxa"/>
+            <w:vAlign w:val="center"/>
+          </w:tcPr>
+          <w:p>
+            <w:pPr>
+              <w:pStyle w:val="ListParagraph"/>
+              <w:spacing w:line="360" w:lineRule="auto"/>
+              <w:ind w:left="0"/>
+              <w:jc w:val="center"/>
+              <w:rPr>
+                <w:rFonts w:ascii="Ubuntu" w:hAnsi="Ubuntu"/>
+              </w:rPr>
+            </w:pPr>
+            <w:r>
+              <w:rPr>
+                <w:rFonts w:ascii="Ubuntu" w:hAnsi="Ubuntu"/>
+              </w:rPr>
+              <w:t>*</w:t>
+            </w:r>
+          </w:p>
+        </w:tc>
+        <w:tc>
+          <w:tcPr>
+            <w:tcW w:w="992" w:type="dxa"/>
+            <w:vAlign w:val="center"/>
+          </w:tcPr>
+          <w:p>
+            <w:pPr>
+              <w:pStyle w:val="ListParagraph"/>
+              <w:spacing w:line="360" w:lineRule="auto"/>
+              <w:ind w:left="0"/>
+              <w:jc w:val="center"/>
+              <w:rPr>
+                <w:rFonts w:ascii="Ubuntu" w:hAnsi="Ubuntu"/>
+              </w:rPr>
+            </w:pPr>
+          </w:p>
+        </w:tc>
+        <w:tc>
+          <w:tcPr>
+            <w:tcW w:w="1134" w:type="dxa"/>
+            <w:vAlign w:val="center"/>
+          </w:tcPr>
+          <w:p>
+            <w:pPr>
+              <w:pStyle w:val="ListParagraph"/>
+              <w:spacing w:line="360" w:lineRule="auto"/>
+              <w:ind w:left="0"/>
+              <w:jc w:val="center"/>
+              <w:rPr>
+                <w:rFonts w:ascii="Ubuntu" w:hAnsi="Ubuntu"/>
+              </w:rPr>
+            </w:pPr>
+          </w:p>
+        </w:tc>
+        <w:tc>
+          <w:tcPr>
+            <w:tcW w:w="965" w:type="dxa"/>
+            <w:vAlign w:val="center"/>
+          </w:tcPr>
+          <w:p>
+            <w:pPr>
+              <w:pStyle w:val="ListParagraph"/>
+              <w:spacing w:line="360" w:lineRule="auto"/>
+              <w:ind w:left="0"/>
+              <w:jc w:val="center"/>
+              <w:rPr>
+                <w:rFonts w:ascii="Ubuntu" w:hAnsi="Ubuntu"/>
+              </w:rPr>
+            </w:pPr>
+          </w:p>
+        </w:tc>
+        <w:tc>
+          <w:tcPr>
+            <w:tcW w:w="1081" w:type="dxa"/>
+            <w:vAlign w:val="center"/>
+          </w:tcPr>
+          <w:p>
+            <w:pPr>
+              <w:pStyle w:val="ListParagraph"/>
+              <w:spacing w:line="360" w:lineRule="auto"/>
+              <w:ind w:left="0"/>
+              <w:jc w:val="center"/>
+              <w:rPr>
+                <w:rFonts w:ascii="Ubuntu" w:hAnsi="Ubuntu"/>
+              </w:rPr>
+            </w:pPr>
+          </w:p>
+        </w:tc>
+      </w:tr>
+      <w:tr>
+        <w:tc>
+          <w:tcPr>
+            <w:tcW w:w="3660" w:type="dxa"/>
+            <w:vAlign w:val="center"/>
+          </w:tcPr>
+          <w:p>
+            <w:pPr>
+              <w:pStyle w:val="ListParagraph"/>
+              <w:spacing w:line="360" w:lineRule="auto"/>
+              <w:ind w:left="0"/>
+              <w:jc w:val="center"/>
+              <w:rPr>
+                <w:rFonts w:ascii="Ubuntu" w:hAnsi="Ubuntu"/>
+              </w:rPr>
+            </w:pPr>
+            <w:r>
+              <w:rPr>
+                <w:rFonts w:ascii="Ubuntu" w:hAnsi="Ubuntu"/>
+              </w:rPr>
+              <w:t>PQL</w:t>
+            </w:r>
+          </w:p>
+        </w:tc>
+        <w:tc>
+          <w:tcPr>
+            <w:tcW w:w="876" w:type="dxa"/>
+            <w:vAlign w:val="center"/>
+          </w:tcPr>
+          <w:p>
+            <w:pPr>
+              <w:pStyle w:val="ListParagraph"/>
+              <w:spacing w:line="360" w:lineRule="auto"/>
+              <w:ind w:left="0"/>
+              <w:jc w:val="center"/>
+              <w:rPr>
+                <w:rFonts w:ascii="Ubuntu" w:hAnsi="Ubuntu"/>
+              </w:rPr>
+            </w:pPr>
+          </w:p>
+        </w:tc>
+        <w:tc>
+          <w:tcPr>
+            <w:tcW w:w="992" w:type="dxa"/>
+            <w:vAlign w:val="center"/>
+          </w:tcPr>
+          <w:p>
+            <w:pPr>
+              <w:pStyle w:val="ListParagraph"/>
+              <w:spacing w:line="360" w:lineRule="auto"/>
+              <w:ind w:left="0"/>
+              <w:jc w:val="center"/>
+              <w:rPr>
+                <w:rFonts w:ascii="Ubuntu" w:hAnsi="Ubuntu"/>
+              </w:rPr>
+            </w:pPr>
+          </w:p>
+        </w:tc>
+        <w:tc>
+          <w:tcPr>
+            <w:tcW w:w="1134" w:type="dxa"/>
+            <w:vAlign w:val="center"/>
+          </w:tcPr>
+          <w:p>
+            <w:pPr>
+              <w:pStyle w:val="ListParagraph"/>
+              <w:spacing w:line="360" w:lineRule="auto"/>
+              <w:ind w:left="0"/>
+              <w:jc w:val="center"/>
+              <w:rPr>
+                <w:rFonts w:ascii="Ubuntu" w:hAnsi="Ubuntu"/>
+              </w:rPr>
+            </w:pPr>
+          </w:p>
+        </w:tc>
+        <w:tc>
+          <w:tcPr>
+            <w:tcW w:w="965" w:type="dxa"/>
+            <w:vAlign w:val="center"/>
+          </w:tcPr>
+          <w:p>
+            <w:pPr>
+              <w:pStyle w:val="ListParagraph"/>
+              <w:spacing w:line="360" w:lineRule="auto"/>
+              <w:ind w:left="0"/>
+              <w:jc w:val="center"/>
+              <w:rPr>
+                <w:rFonts w:ascii="Ubuntu" w:hAnsi="Ubuntu"/>
+              </w:rPr>
+            </w:pPr>
+            <w:r>
+              <w:rPr>
+                <w:rFonts w:ascii="Ubuntu" w:hAnsi="Ubuntu"/>
+              </w:rPr>
+              <w:t>*</w:t>
+            </w:r>
+          </w:p>
+        </w:tc>
+        <w:tc>
+          <w:tcPr>
+            <w:tcW w:w="1081" w:type="dxa"/>
+            <w:vAlign w:val="center"/>
+          </w:tcPr>
+          <w:p>
+            <w:pPr>
+              <w:pStyle w:val="ListParagraph"/>
+              <w:spacing w:line="360" w:lineRule="auto"/>
+              <w:ind w:left="0"/>
+              <w:jc w:val="center"/>
+              <w:rPr>
+                <w:rFonts w:ascii="Ubuntu" w:hAnsi="Ubuntu"/>
+              </w:rPr>
+            </w:pPr>
+          </w:p>
+        </w:tc>
+      </w:tr>
+      <w:tr>
+        <w:tc>
+          <w:tcPr>
+            <w:tcW w:w="3660" w:type="dxa"/>
+            <w:vAlign w:val="center"/>
+          </w:tcPr>
+          <w:p>
+            <w:pPr>
+              <w:pStyle w:val="ListParagraph"/>
+              <w:spacing w:line="360" w:lineRule="auto"/>
+              <w:ind w:left="0"/>
+              <w:jc w:val="center"/>
+              <w:rPr>
+                <w:rFonts w:ascii="Ubuntu" w:hAnsi="Ubuntu"/>
+              </w:rPr>
+            </w:pPr>
+            <w:r>
+              <w:rPr>
+                <w:rFonts w:ascii="Ubuntu" w:hAnsi="Ubuntu"/>
+              </w:rPr>
+              <w:t>Report</w:t>
+            </w:r>
+          </w:p>
+        </w:tc>
+        <w:tc>
+          <w:tcPr>
+            <w:tcW w:w="876" w:type="dxa"/>
+            <w:vAlign w:val="center"/>
+          </w:tcPr>
+          <w:p>
+            <w:pPr>
+              <w:pStyle w:val="ListParagraph"/>
+              <w:spacing w:line="360" w:lineRule="auto"/>
+              <w:ind w:left="0"/>
+              <w:jc w:val="center"/>
+              <w:rPr>
+                <w:rFonts w:ascii="Ubuntu" w:hAnsi="Ubuntu"/>
+              </w:rPr>
+            </w:pPr>
+          </w:p>
+        </w:tc>
+        <w:tc>
+          <w:tcPr>
+            <w:tcW w:w="992" w:type="dxa"/>
+            <w:vAlign w:val="center"/>
+          </w:tcPr>
+          <w:p>
+            <w:pPr>
+              <w:pStyle w:val="ListParagraph"/>
+              <w:spacing w:line="360" w:lineRule="auto"/>
+              <w:ind w:left="0"/>
+              <w:jc w:val="center"/>
+              <w:rPr>
+                <w:rFonts w:ascii="Ubuntu" w:hAnsi="Ubuntu"/>
+              </w:rPr>
+            </w:pPr>
+          </w:p>
+        </w:tc>
+        <w:tc>
+          <w:tcPr>
+            <w:tcW w:w="1134" w:type="dxa"/>
+            <w:vAlign w:val="center"/>
+          </w:tcPr>
+          <w:p>
+            <w:pPr>
+              <w:pStyle w:val="ListParagraph"/>
+              <w:spacing w:line="360" w:lineRule="auto"/>
+              <w:ind w:left="0"/>
+              <w:jc w:val="center"/>
+              <w:rPr>
+                <w:rFonts w:ascii="Ubuntu" w:hAnsi="Ubuntu"/>
+              </w:rPr>
+            </w:pPr>
+            <w:r>
+              <w:rPr>
+                <w:rFonts w:ascii="Ubuntu" w:hAnsi="Ubuntu"/>
+              </w:rPr>
+              <w:t>*</w:t>
+            </w:r>
+          </w:p>
+        </w:tc>
+        <w:tc>
+          <w:tcPr>
+            <w:tcW w:w="965" w:type="dxa"/>
+            <w:vAlign w:val="center"/>
+          </w:tcPr>
+          <w:p>
+            <w:pPr>
+              <w:pStyle w:val="ListParagraph"/>
+              <w:spacing w:line="360" w:lineRule="auto"/>
+              <w:ind w:left="0"/>
+              <w:jc w:val="center"/>
+              <w:rPr>
+                <w:rFonts w:ascii="Ubuntu" w:hAnsi="Ubuntu"/>
+              </w:rPr>
+            </w:pPr>
+          </w:p>
+        </w:tc>
+        <w:tc>
+          <w:tcPr>
+            <w:tcW w:w="1081" w:type="dxa"/>
+            <w:vAlign w:val="center"/>
+          </w:tcPr>
+          <w:p>
+            <w:pPr>
+              <w:pStyle w:val="ListParagraph"/>
+              <w:spacing w:line="360" w:lineRule="auto"/>
+              <w:ind w:left="0"/>
+              <w:jc w:val="center"/>
+              <w:rPr>
+                <w:rFonts w:ascii="Ubuntu" w:hAnsi="Ubuntu"/>
+              </w:rPr>
+            </w:pPr>
+          </w:p>
+        </w:tc>
+      </w:tr>
+    </w:tbl>
+    <w:p>
+      <w:pPr>
+        <w:pStyle w:val="ListParagraph"/>
+        <w:spacing w:line="360" w:lineRule="auto"/>
+        <w:ind w:left="360"/>
+        <w:jc w:val="both"/>
+        <w:rPr>
+          <w:rFonts w:ascii="Ubuntu" w:hAnsi="Ubuntu"/>
         </w:rPr>
       </w:pPr>
     </w:p>
@@ -706,7 +1506,15 @@
           <w:rFonts w:ascii="Ubuntu" w:hAnsi="Ubuntu" w:cs="Calibri"/>
           <w:lang w:val="en-GB"/>
         </w:rPr>
-        <w:t>Our SPA components include the program parser, PKB, query parser, and the query evaluator. The parser dissects the program lines based on its type (while, if, etc.), and calls PKB setter functions accordingly. The PKB is implemented using tables, and stores instead of the program in AST form, answers to possible queries from the PQL. A substantial amount of query processing is done in the PKB, and the query evaluator calls for pre-computed results, and outputs values according to its input query; the query evaluator breaks the query into multiple parts and queries the PKB, putting together sets of responses and finally output the correct set of result. The PQL aids the query evaluator with this process, parsing the query as clauses to be received by the evaluator, and later identified to make appropriate calls to the PKB and output the final result.</w:t>
+        <w:t xml:space="preserve">Our SPA components include the program parser, PKB, query parser, and the query evaluator. The parser dissects the program lines based on its type (while, if, </w:t>
+      </w:r>
+      <w:r>
+        <w:rPr>
+          <w:rFonts w:ascii="Ubuntu" w:hAnsi="Ubuntu" w:cs="Calibri"/>
+          <w:lang w:val="en-GB"/>
+        </w:rPr>
+        <w:lastRenderedPageBreak/>
+        <w:t>etc.), and calls PKB setter functions accordingly. The PKB is implemented using tables, and stores instead of the program in AST form, answers to possible queries from the PQL. A substantial amount of query processing is done in the PKB, and the query evaluator calls for pre-computed results, and outputs values according to its input query; the query evaluator breaks the query into multiple parts and queries the PKB, putting together sets of responses and finally output the correct set of result. The PQL aids the query evaluator with this process, parsing the query as clauses to be received by the evaluator, and later identified to make appropriate calls to the PKB and output the final result.</w:t>
       </w:r>
     </w:p>
     <w:p>
@@ -813,7 +1621,6 @@
         <w:rPr>
           <w:rFonts w:ascii="Ubuntu" w:hAnsi="Ubuntu"/>
         </w:rPr>
-        <w:lastRenderedPageBreak/>
         <w:t>PKB Design</w:t>
       </w:r>
     </w:p>
@@ -1211,7 +2018,14 @@
         <w:rPr>
           <w:rFonts w:ascii="Ubuntu" w:hAnsi="Ubuntu"/>
         </w:rPr>
-        <w:t>the parser/evaluator calls a method of the PKB, the PKB converts the parameters in the function to an index form, and calls the function accordingly</w:t>
+        <w:t xml:space="preserve">the parser/evaluator </w:t>
+      </w:r>
+      <w:r>
+        <w:rPr>
+          <w:rFonts w:ascii="Ubuntu" w:hAnsi="Ubuntu"/>
+        </w:rPr>
+        <w:lastRenderedPageBreak/>
+        <w:t>calls a method of the PKB, the PKB converts the parameters in the function to an index form, and calls the function accordingly</w:t>
       </w:r>
       <w:r>
         <w:rPr>
@@ -1386,7 +2200,6 @@
           <w:rFonts w:ascii="Ubuntu" w:hAnsi="Ubuntu"/>
           <w:i/>
         </w:rPr>
-        <w:lastRenderedPageBreak/>
         <w:t>Include any UML diagram that you have found useful. For each diagram, explain how you have used it (e.g., in project planning, communication, test planning or in other situations), and comment on the value it has added to your project.</w:t>
       </w:r>
     </w:p>
@@ -1748,7 +2561,14 @@
         <w:rPr>
           <w:rFonts w:ascii="Ubuntu" w:hAnsi="Ubuntu"/>
         </w:rPr>
-        <w:t xml:space="preserve">components. Unit testing, and </w:t>
+        <w:t xml:space="preserve">components. Unit </w:t>
+      </w:r>
+      <w:r>
+        <w:rPr>
+          <w:rFonts w:ascii="Ubuntu" w:hAnsi="Ubuntu"/>
+        </w:rPr>
+        <w:lastRenderedPageBreak/>
+        <w:t xml:space="preserve">testing, and </w:t>
       </w:r>
       <w:proofErr w:type="spellStart"/>
       <w:r>
@@ -1945,15 +2765,7 @@
         <w:rPr>
           <w:rFonts w:ascii="Ubuntu" w:hAnsi="Ubuntu"/>
         </w:rPr>
-        <w:t>onv</w:t>
-      </w:r>
-      <w:bookmarkStart w:id="0" w:name="_GoBack"/>
-      <w:bookmarkEnd w:id="0"/>
-      <w:r>
-        <w:rPr>
-          <w:rFonts w:ascii="Ubuntu" w:hAnsi="Ubuntu"/>
-        </w:rPr>
-        <w:t>ersion back from its index). Dummy values were used to run these processes, and by asserting the correct results, we were able to proof the component was</w:t>
+        <w:t>onversion back from its index). Dummy values were used to run these processes, and by asserting the correct results, we were able to proof the component was</w:t>
       </w:r>
       <w:r>
         <w:rPr>
@@ -1965,32 +2777,7 @@
         <w:rPr>
           <w:rFonts w:ascii="Ubuntu" w:hAnsi="Ubuntu"/>
         </w:rPr>
-        <w:t xml:space="preserve">accessing the </w:t>
-      </w:r>
-      <w:r>
-        <w:rPr>
-          <w:rFonts w:ascii="Ubuntu" w:hAnsi="Ubuntu"/>
-        </w:rPr>
-        <w:t>right</w:t>
-      </w:r>
-      <w:r>
-        <w:rPr>
-          <w:rFonts w:ascii="Ubuntu" w:hAnsi="Ubuntu"/>
-        </w:rPr>
-        <w:t xml:space="preserve"> data </w:t>
-      </w:r>
-      <w:r>
-        <w:rPr>
-          <w:rFonts w:ascii="Ubuntu" w:hAnsi="Ubuntu"/>
-        </w:rPr>
-        <w:lastRenderedPageBreak/>
-        <w:t>structures</w:t>
-      </w:r>
-      <w:r>
-        <w:rPr>
-          <w:rFonts w:ascii="Ubuntu" w:hAnsi="Ubuntu"/>
-        </w:rPr>
-        <w:t>, doing the correct manipulations, and returning the corresponding values.</w:t>
+        <w:t>accessing the right data structures, doing the correct manipulations, and returning the corresponding values.</w:t>
       </w:r>
     </w:p>
     <w:p>
@@ -2028,12 +2815,18 @@
       <w:pPr>
         <w:pStyle w:val="ListParagraph"/>
         <w:spacing w:line="360" w:lineRule="auto"/>
-        <w:ind w:left="1224"/>
-        <w:jc w:val="both"/>
-        <w:rPr>
-          <w:rFonts w:ascii="Ubuntu" w:hAnsi="Ubuntu"/>
-        </w:rPr>
-      </w:pPr>
+        <w:ind w:left="709"/>
+        <w:jc w:val="both"/>
+        <w:rPr>
+          <w:rFonts w:ascii="Ubuntu" w:hAnsi="Ubuntu"/>
+        </w:rPr>
+      </w:pPr>
+      <w:r>
+        <w:rPr>
+          <w:rFonts w:ascii="Ubuntu" w:hAnsi="Ubuntu"/>
+        </w:rPr>
+        <w:t>-</w:t>
+      </w:r>
     </w:p>
     <w:p>
       <w:pPr>
@@ -2178,7 +2971,7 @@
           <w:szCs w:val="22"/>
           <w:lang w:val="en-GB"/>
         </w:rPr>
-        <w:t xml:space="preserve">The scale of this project slightly underestimated by us, and only as we started to implement the program did we realised the complexity and scale of the program. I do believe with more in-depth discussions on the implementation and with larger dissection of tasks (with shorter deadlines), we could have found the implementation of SPA to be less overwhelming. Better management with regards to watching over and enforcing the completion of </w:t>
+        <w:t xml:space="preserve">The scale of this project slightly underestimated by us, and only as we started to implement the program did we realised the complexity and scale of the program. I do </w:t>
       </w:r>
       <w:r>
         <w:rPr>
@@ -2187,7 +2980,8 @@
           <w:szCs w:val="22"/>
           <w:lang w:val="en-GB"/>
         </w:rPr>
-        <w:t>these smaller tasks</w:t>
+        <w:lastRenderedPageBreak/>
+        <w:t xml:space="preserve">believe with more in-depth discussions on the implementation and with larger dissection of tasks (with shorter deadlines), we could have found the implementation of SPA to be less overwhelming. Better management with regards to watching over and enforcing the completion of </w:t>
       </w:r>
       <w:r>
         <w:rPr>
@@ -2196,29 +2990,38 @@
           <w:szCs w:val="22"/>
           <w:lang w:val="en-GB"/>
         </w:rPr>
-        <w:t xml:space="preserve"> would have greatly helped in this iteration. </w:t>
-      </w:r>
-    </w:p>
-    <w:p>
-      <w:pPr>
-        <w:pStyle w:val="NormalWeb"/>
-        <w:spacing w:before="0" w:beforeAutospacing="0" w:after="0" w:afterAutospacing="0" w:line="360" w:lineRule="auto"/>
-        <w:ind w:left="360"/>
-        <w:jc w:val="both"/>
+        <w:t>these smaller tasks</w:t>
+      </w:r>
+      <w:r>
         <w:rPr>
           <w:rFonts w:ascii="Ubuntu" w:hAnsi="Ubuntu" w:cs="Calibri"/>
           <w:sz w:val="22"/>
           <w:szCs w:val="22"/>
           <w:lang w:val="en-GB"/>
         </w:rPr>
-      </w:pPr>
-      <w:r>
+        <w:t xml:space="preserve"> would have greatly helped in this iteration. </w:t>
+      </w:r>
+    </w:p>
+    <w:p>
+      <w:pPr>
+        <w:pStyle w:val="NormalWeb"/>
+        <w:spacing w:before="0" w:beforeAutospacing="0" w:after="0" w:afterAutospacing="0" w:line="360" w:lineRule="auto"/>
+        <w:ind w:left="360"/>
+        <w:jc w:val="both"/>
         <w:rPr>
           <w:rFonts w:ascii="Ubuntu" w:hAnsi="Ubuntu" w:cs="Calibri"/>
           <w:sz w:val="22"/>
           <w:szCs w:val="22"/>
           <w:lang w:val="en-GB"/>
         </w:rPr>
+      </w:pPr>
+      <w:r>
+        <w:rPr>
+          <w:rFonts w:ascii="Ubuntu" w:hAnsi="Ubuntu" w:cs="Calibri"/>
+          <w:sz w:val="22"/>
+          <w:szCs w:val="22"/>
+          <w:lang w:val="en-GB"/>
+        </w:rPr>
         <w:t xml:space="preserve"> </w:t>
       </w:r>
     </w:p>
@@ -2379,7 +3182,6 @@
           <w:rFonts w:ascii="Ubuntu" w:hAnsi="Ubuntu" w:cs="Ubuntu"/>
           <w:i/>
         </w:rPr>
-        <w:lastRenderedPageBreak/>
         <w:t>􀁸</w:t>
       </w:r>
       <w:r>
@@ -2453,6 +3255,8 @@
         </w:rPr>
         <w:t xml:space="preserve"> Appendix might contain the answers for Section 3 of this document (Discover Abstract APIs for design abstractions).</w:t>
       </w:r>
+      <w:bookmarkStart w:id="0" w:name="_GoBack"/>
+      <w:bookmarkEnd w:id="0"/>
     </w:p>
     <w:sectPr>
       <w:pgSz w:w="11906" w:h="16838"/>
@@ -2773,6 +3577,32 @@
       <w:lang w:eastAsia="en-SG"/>
     </w:rPr>
   </w:style>
+  <w:style w:type="table" w:styleId="TableGrid">
+    <w:name w:val="Table Grid"/>
+    <w:basedOn w:val="TableNormal"/>
+    <w:uiPriority w:val="59"/>
+    <w:rsid w:val="00D00067"/>
+    <w:pPr>
+      <w:spacing w:after="0" w:line="240" w:lineRule="auto"/>
+    </w:pPr>
+    <w:tblPr>
+      <w:tblInd w:w="0" w:type="dxa"/>
+      <w:tblBorders>
+        <w:top w:val="single" w:sz="4" w:space="0" w:color="auto"/>
+        <w:left w:val="single" w:sz="4" w:space="0" w:color="auto"/>
+        <w:bottom w:val="single" w:sz="4" w:space="0" w:color="auto"/>
+        <w:right w:val="single" w:sz="4" w:space="0" w:color="auto"/>
+        <w:insideH w:val="single" w:sz="4" w:space="0" w:color="auto"/>
+        <w:insideV w:val="single" w:sz="4" w:space="0" w:color="auto"/>
+      </w:tblBorders>
+      <w:tblCellMar>
+        <w:top w:w="0" w:type="dxa"/>
+        <w:left w:w="108" w:type="dxa"/>
+        <w:bottom w:w="0" w:type="dxa"/>
+        <w:right w:w="108" w:type="dxa"/>
+      </w:tblCellMar>
+    </w:tblPr>
+  </w:style>
 </w:styles>
 </file>
 
@@ -2990,6 +3820,32 @@
       <w:szCs w:val="24"/>
       <w:lang w:eastAsia="en-SG"/>
     </w:rPr>
+  </w:style>
+  <w:style w:type="table" w:styleId="TableGrid">
+    <w:name w:val="Table Grid"/>
+    <w:basedOn w:val="TableNormal"/>
+    <w:uiPriority w:val="59"/>
+    <w:rsid w:val="00D00067"/>
+    <w:pPr>
+      <w:spacing w:after="0" w:line="240" w:lineRule="auto"/>
+    </w:pPr>
+    <w:tblPr>
+      <w:tblInd w:w="0" w:type="dxa"/>
+      <w:tblBorders>
+        <w:top w:val="single" w:sz="4" w:space="0" w:color="auto"/>
+        <w:left w:val="single" w:sz="4" w:space="0" w:color="auto"/>
+        <w:bottom w:val="single" w:sz="4" w:space="0" w:color="auto"/>
+        <w:right w:val="single" w:sz="4" w:space="0" w:color="auto"/>
+        <w:insideH w:val="single" w:sz="4" w:space="0" w:color="auto"/>
+        <w:insideV w:val="single" w:sz="4" w:space="0" w:color="auto"/>
+      </w:tblBorders>
+      <w:tblCellMar>
+        <w:top w:w="0" w:type="dxa"/>
+        <w:left w:w="108" w:type="dxa"/>
+        <w:bottom w:w="0" w:type="dxa"/>
+        <w:right w:w="108" w:type="dxa"/>
+      </w:tblCellMar>
+    </w:tblPr>
   </w:style>
 </w:styles>
 </file>

</xml_diff>